<commit_message>
lr 4 add my test data
</commit_message>
<xml_diff>
--- a/lr4/Максим Супруненко - Laboratory work report_4_EM.docx
+++ b/lr4/Максим Супруненко - Laboratory work report_4_EM.docx
@@ -191,6 +191,12 @@
             <w:insideH w:val="none" w:color="000000" w:sz="0" w:space="0"/>
             <w:insideV w:val="none" w:color="000000" w:sz="0" w:space="0"/>
           </w:tblBorders>
+          <w:tblCellMar>
+            <w:top w:w="0" w:type="dxa"/>
+            <w:left w:w="108" w:type="dxa"/>
+            <w:bottom w:w="0" w:type="dxa"/>
+            <w:right w:w="108" w:type="dxa"/>
+          </w:tblCellMar>
         </w:tblPrEx>
         <w:tc>
           <w:p>
@@ -2877,8 +2883,6 @@
                 <w:szCs w:val="21"/>
               </w:rPr>
             </w:pPr>
-            <w:bookmarkStart w:id="1" w:name="_GoBack"/>
-            <w:bookmarkEnd w:id="1"/>
             <w:r>
               <w:rPr>
                 <w:rFonts w:hint="default" w:ascii="Consolas" w:hAnsi="Consolas" w:eastAsia="Consolas" w:cs="Consolas"/>
@@ -7947,6 +7951,3257 @@
                 </wp:inline>
               </w:drawing>
             </w:r>
+          </w:p>
+        </w:tc>
+      </w:tr>
+      <w:tr>
+        <w:tblPrEx>
+          <w:tblBorders>
+            <w:top w:val="single" w:color="auto" w:sz="4" w:space="0"/>
+            <w:left w:val="single" w:color="auto" w:sz="4" w:space="0"/>
+            <w:bottom w:val="single" w:color="auto" w:sz="4" w:space="0"/>
+            <w:right w:val="single" w:color="auto" w:sz="4" w:space="0"/>
+            <w:insideH w:val="single" w:color="auto" w:sz="4" w:space="0"/>
+            <w:insideV w:val="single" w:color="auto" w:sz="4" w:space="0"/>
+          </w:tblBorders>
+          <w:tblCellMar>
+            <w:left w:w="108" w:type="dxa"/>
+            <w:right w:w="108" w:type="dxa"/>
+          </w:tblCellMar>
+        </w:tblPrEx>
+        <w:tc>
+          <w:tcPr>
+            <w:tcW w:w="9571" w:type="dxa"/>
+            <w:shd w:val="clear"/>
+            <w:vAlign w:val="top"/>
+          </w:tcPr>
+          <w:p>
+            <w:r>
+              <w:drawing>
+                <wp:inline distT="0" distB="0" distL="114300" distR="114300">
+                  <wp:extent cx="5936615" cy="1330325"/>
+                  <wp:effectExtent l="0" t="0" r="6985" b="3175"/>
+                  <wp:docPr id="3" name="Picture 3"/>
+                  <wp:cNvGraphicFramePr>
+                    <a:graphicFrameLocks xmlns:a="http://schemas.openxmlformats.org/drawingml/2006/main" noChangeAspect="1"/>
+                  </wp:cNvGraphicFramePr>
+                  <a:graphic xmlns:a="http://schemas.openxmlformats.org/drawingml/2006/main">
+                    <a:graphicData uri="http://schemas.openxmlformats.org/drawingml/2006/picture">
+                      <pic:pic xmlns:pic="http://schemas.openxmlformats.org/drawingml/2006/picture">
+                        <pic:nvPicPr>
+                          <pic:cNvPr id="3" name="Picture 3"/>
+                          <pic:cNvPicPr>
+                            <a:picLocks noChangeAspect="1"/>
+                          </pic:cNvPicPr>
+                        </pic:nvPicPr>
+                        <pic:blipFill>
+                          <a:blip r:embed="rId8"/>
+                          <a:stretch>
+                            <a:fillRect/>
+                          </a:stretch>
+                        </pic:blipFill>
+                        <pic:spPr>
+                          <a:xfrm>
+                            <a:off x="0" y="0"/>
+                            <a:ext cx="5936615" cy="1330325"/>
+                          </a:xfrm>
+                          <a:prstGeom prst="rect">
+                            <a:avLst/>
+                          </a:prstGeom>
+                          <a:noFill/>
+                          <a:ln>
+                            <a:noFill/>
+                          </a:ln>
+                        </pic:spPr>
+                      </pic:pic>
+                    </a:graphicData>
+                  </a:graphic>
+                </wp:inline>
+              </w:drawing>
+            </w:r>
+          </w:p>
+        </w:tc>
+      </w:tr>
+      <w:tr>
+        <w:tblPrEx>
+          <w:tblBorders>
+            <w:top w:val="single" w:color="auto" w:sz="4" w:space="0"/>
+            <w:left w:val="single" w:color="auto" w:sz="4" w:space="0"/>
+            <w:bottom w:val="single" w:color="auto" w:sz="4" w:space="0"/>
+            <w:right w:val="single" w:color="auto" w:sz="4" w:space="0"/>
+            <w:insideH w:val="single" w:color="auto" w:sz="4" w:space="0"/>
+            <w:insideV w:val="single" w:color="auto" w:sz="4" w:space="0"/>
+          </w:tblBorders>
+          <w:tblCellMar>
+            <w:left w:w="108" w:type="dxa"/>
+            <w:right w:w="108" w:type="dxa"/>
+          </w:tblCellMar>
+        </w:tblPrEx>
+        <w:tc>
+          <w:tcPr>
+            <w:tcW w:w="9571" w:type="dxa"/>
+            <w:shd w:val="clear"/>
+            <w:vAlign w:val="top"/>
+          </w:tcPr>
+          <w:p>
+            <w:pPr>
+              <w:keepNext w:val="0"/>
+              <w:keepLines w:val="0"/>
+              <w:widowControl/>
+              <w:suppressLineNumbers w:val="0"/>
+              <w:shd w:val="clear" w:fill="FFFFFF"/>
+              <w:spacing w:line="285" w:lineRule="atLeast"/>
+              <w:jc w:val="left"/>
+              <w:rPr>
+                <w:rFonts w:ascii="Consolas" w:hAnsi="Consolas" w:eastAsia="Consolas" w:cs="Consolas"/>
+                <w:b w:val="0"/>
+                <w:bCs w:val="0"/>
+                <w:color w:val="000000"/>
+                <w:sz w:val="21"/>
+                <w:szCs w:val="21"/>
+              </w:rPr>
+            </w:pPr>
+            <w:r>
+              <w:rPr>
+                <w:rFonts w:hint="default" w:ascii="Consolas" w:hAnsi="Consolas" w:eastAsia="Consolas" w:cs="Consolas"/>
+                <w:b w:val="0"/>
+                <w:bCs w:val="0"/>
+                <w:color w:val="0000FF"/>
+                <w:kern w:val="0"/>
+                <w:sz w:val="21"/>
+                <w:szCs w:val="21"/>
+                <w:shd w:val="clear" w:fill="FFFFFF"/>
+                <w:lang w:val="en-US" w:eastAsia="zh-CN" w:bidi="ar"/>
+              </w:rPr>
+              <w:t>import</w:t>
+            </w:r>
+            <w:r>
+              <w:rPr>
+                <w:rFonts w:hint="default" w:ascii="Consolas" w:hAnsi="Consolas" w:eastAsia="Consolas" w:cs="Consolas"/>
+                <w:b w:val="0"/>
+                <w:bCs w:val="0"/>
+                <w:color w:val="000000"/>
+                <w:kern w:val="0"/>
+                <w:sz w:val="21"/>
+                <w:szCs w:val="21"/>
+                <w:shd w:val="clear" w:fill="FFFFFF"/>
+                <w:lang w:val="en-US" w:eastAsia="zh-CN" w:bidi="ar"/>
+              </w:rPr>
+              <w:t xml:space="preserve"> cv2</w:t>
+            </w:r>
+          </w:p>
+          <w:p>
+            <w:pPr>
+              <w:keepNext w:val="0"/>
+              <w:keepLines w:val="0"/>
+              <w:widowControl/>
+              <w:suppressLineNumbers w:val="0"/>
+              <w:shd w:val="clear" w:fill="FFFFFF"/>
+              <w:spacing w:line="285" w:lineRule="atLeast"/>
+              <w:jc w:val="left"/>
+              <w:rPr>
+                <w:rFonts w:hint="default" w:ascii="Consolas" w:hAnsi="Consolas" w:eastAsia="Consolas" w:cs="Consolas"/>
+                <w:b w:val="0"/>
+                <w:bCs w:val="0"/>
+                <w:color w:val="000000"/>
+                <w:sz w:val="21"/>
+                <w:szCs w:val="21"/>
+              </w:rPr>
+            </w:pPr>
+            <w:r>
+              <w:rPr>
+                <w:rFonts w:hint="default" w:ascii="Consolas" w:hAnsi="Consolas" w:eastAsia="Consolas" w:cs="Consolas"/>
+                <w:b w:val="0"/>
+                <w:bCs w:val="0"/>
+                <w:color w:val="0000FF"/>
+                <w:kern w:val="0"/>
+                <w:sz w:val="21"/>
+                <w:szCs w:val="21"/>
+                <w:shd w:val="clear" w:fill="FFFFFF"/>
+                <w:lang w:val="en-US" w:eastAsia="zh-CN" w:bidi="ar"/>
+              </w:rPr>
+              <w:t>import</w:t>
+            </w:r>
+            <w:r>
+              <w:rPr>
+                <w:rFonts w:hint="default" w:ascii="Consolas" w:hAnsi="Consolas" w:eastAsia="Consolas" w:cs="Consolas"/>
+                <w:b w:val="0"/>
+                <w:bCs w:val="0"/>
+                <w:color w:val="000000"/>
+                <w:kern w:val="0"/>
+                <w:sz w:val="21"/>
+                <w:szCs w:val="21"/>
+                <w:shd w:val="clear" w:fill="FFFFFF"/>
+                <w:lang w:val="en-US" w:eastAsia="zh-CN" w:bidi="ar"/>
+              </w:rPr>
+              <w:t xml:space="preserve"> numpy </w:t>
+            </w:r>
+            <w:r>
+              <w:rPr>
+                <w:rFonts w:hint="default" w:ascii="Consolas" w:hAnsi="Consolas" w:eastAsia="Consolas" w:cs="Consolas"/>
+                <w:b w:val="0"/>
+                <w:bCs w:val="0"/>
+                <w:color w:val="0000FF"/>
+                <w:kern w:val="0"/>
+                <w:sz w:val="21"/>
+                <w:szCs w:val="21"/>
+                <w:shd w:val="clear" w:fill="FFFFFF"/>
+                <w:lang w:val="en-US" w:eastAsia="zh-CN" w:bidi="ar"/>
+              </w:rPr>
+              <w:t>as</w:t>
+            </w:r>
+            <w:r>
+              <w:rPr>
+                <w:rFonts w:hint="default" w:ascii="Consolas" w:hAnsi="Consolas" w:eastAsia="Consolas" w:cs="Consolas"/>
+                <w:b w:val="0"/>
+                <w:bCs w:val="0"/>
+                <w:color w:val="000000"/>
+                <w:kern w:val="0"/>
+                <w:sz w:val="21"/>
+                <w:szCs w:val="21"/>
+                <w:shd w:val="clear" w:fill="FFFFFF"/>
+                <w:lang w:val="en-US" w:eastAsia="zh-CN" w:bidi="ar"/>
+              </w:rPr>
+              <w:t xml:space="preserve"> np</w:t>
+            </w:r>
+          </w:p>
+          <w:p>
+            <w:pPr>
+              <w:keepNext w:val="0"/>
+              <w:keepLines w:val="0"/>
+              <w:widowControl/>
+              <w:suppressLineNumbers w:val="0"/>
+              <w:shd w:val="clear" w:fill="FFFFFF"/>
+              <w:spacing w:line="285" w:lineRule="atLeast"/>
+              <w:jc w:val="left"/>
+              <w:rPr>
+                <w:rFonts w:hint="default" w:ascii="Consolas" w:hAnsi="Consolas" w:eastAsia="Consolas" w:cs="Consolas"/>
+                <w:b w:val="0"/>
+                <w:bCs w:val="0"/>
+                <w:color w:val="000000"/>
+                <w:sz w:val="21"/>
+                <w:szCs w:val="21"/>
+              </w:rPr>
+            </w:pPr>
+            <w:r>
+              <w:rPr>
+                <w:rFonts w:hint="default" w:ascii="Consolas" w:hAnsi="Consolas" w:eastAsia="Consolas" w:cs="Consolas"/>
+                <w:b w:val="0"/>
+                <w:bCs w:val="0"/>
+                <w:color w:val="0000FF"/>
+                <w:kern w:val="0"/>
+                <w:sz w:val="21"/>
+                <w:szCs w:val="21"/>
+                <w:shd w:val="clear" w:fill="FFFFFF"/>
+                <w:lang w:val="en-US" w:eastAsia="zh-CN" w:bidi="ar"/>
+              </w:rPr>
+              <w:t>import</w:t>
+            </w:r>
+            <w:r>
+              <w:rPr>
+                <w:rFonts w:hint="default" w:ascii="Consolas" w:hAnsi="Consolas" w:eastAsia="Consolas" w:cs="Consolas"/>
+                <w:b w:val="0"/>
+                <w:bCs w:val="0"/>
+                <w:color w:val="000000"/>
+                <w:kern w:val="0"/>
+                <w:sz w:val="21"/>
+                <w:szCs w:val="21"/>
+                <w:shd w:val="clear" w:fill="FFFFFF"/>
+                <w:lang w:val="en-US" w:eastAsia="zh-CN" w:bidi="ar"/>
+              </w:rPr>
+              <w:t xml:space="preserve"> matplotlib.pyplot </w:t>
+            </w:r>
+            <w:r>
+              <w:rPr>
+                <w:rFonts w:hint="default" w:ascii="Consolas" w:hAnsi="Consolas" w:eastAsia="Consolas" w:cs="Consolas"/>
+                <w:b w:val="0"/>
+                <w:bCs w:val="0"/>
+                <w:color w:val="0000FF"/>
+                <w:kern w:val="0"/>
+                <w:sz w:val="21"/>
+                <w:szCs w:val="21"/>
+                <w:shd w:val="clear" w:fill="FFFFFF"/>
+                <w:lang w:val="en-US" w:eastAsia="zh-CN" w:bidi="ar"/>
+              </w:rPr>
+              <w:t>as</w:t>
+            </w:r>
+            <w:r>
+              <w:rPr>
+                <w:rFonts w:hint="default" w:ascii="Consolas" w:hAnsi="Consolas" w:eastAsia="Consolas" w:cs="Consolas"/>
+                <w:b w:val="0"/>
+                <w:bCs w:val="0"/>
+                <w:color w:val="000000"/>
+                <w:kern w:val="0"/>
+                <w:sz w:val="21"/>
+                <w:szCs w:val="21"/>
+                <w:shd w:val="clear" w:fill="FFFFFF"/>
+                <w:lang w:val="en-US" w:eastAsia="zh-CN" w:bidi="ar"/>
+              </w:rPr>
+              <w:t xml:space="preserve"> plt</w:t>
+            </w:r>
+          </w:p>
+          <w:p>
+            <w:pPr>
+              <w:keepNext w:val="0"/>
+              <w:keepLines w:val="0"/>
+              <w:widowControl/>
+              <w:suppressLineNumbers w:val="0"/>
+              <w:shd w:val="clear" w:fill="FFFFFF"/>
+              <w:spacing w:line="285" w:lineRule="atLeast"/>
+              <w:jc w:val="left"/>
+              <w:rPr>
+                <w:rFonts w:hint="default" w:ascii="Consolas" w:hAnsi="Consolas" w:eastAsia="Consolas" w:cs="Consolas"/>
+                <w:b w:val="0"/>
+                <w:bCs w:val="0"/>
+                <w:color w:val="000000"/>
+                <w:sz w:val="21"/>
+                <w:szCs w:val="21"/>
+              </w:rPr>
+            </w:pPr>
+          </w:p>
+          <w:p>
+            <w:pPr>
+              <w:keepNext w:val="0"/>
+              <w:keepLines w:val="0"/>
+              <w:widowControl/>
+              <w:suppressLineNumbers w:val="0"/>
+              <w:shd w:val="clear" w:fill="FFFFFF"/>
+              <w:spacing w:line="285" w:lineRule="atLeast"/>
+              <w:jc w:val="left"/>
+              <w:rPr>
+                <w:rFonts w:hint="default" w:ascii="Consolas" w:hAnsi="Consolas" w:eastAsia="Consolas" w:cs="Consolas"/>
+                <w:b w:val="0"/>
+                <w:bCs w:val="0"/>
+                <w:color w:val="000000"/>
+                <w:sz w:val="21"/>
+                <w:szCs w:val="21"/>
+              </w:rPr>
+            </w:pPr>
+            <w:r>
+              <w:rPr>
+                <w:rFonts w:hint="default" w:ascii="Consolas" w:hAnsi="Consolas" w:eastAsia="Consolas" w:cs="Consolas"/>
+                <w:b w:val="0"/>
+                <w:bCs w:val="0"/>
+                <w:color w:val="008000"/>
+                <w:kern w:val="0"/>
+                <w:sz w:val="21"/>
+                <w:szCs w:val="21"/>
+                <w:shd w:val="clear" w:fill="FFFFFF"/>
+                <w:lang w:val="en-US" w:eastAsia="zh-CN" w:bidi="ar"/>
+              </w:rPr>
+              <w:t># Завантажуємо зображення (шлях до твого файлу)</w:t>
+            </w:r>
+          </w:p>
+          <w:p>
+            <w:pPr>
+              <w:keepNext w:val="0"/>
+              <w:keepLines w:val="0"/>
+              <w:widowControl/>
+              <w:suppressLineNumbers w:val="0"/>
+              <w:shd w:val="clear" w:fill="FFFFFF"/>
+              <w:spacing w:line="285" w:lineRule="atLeast"/>
+              <w:jc w:val="left"/>
+              <w:rPr>
+                <w:rFonts w:hint="default" w:ascii="Consolas" w:hAnsi="Consolas" w:eastAsia="Consolas" w:cs="Consolas"/>
+                <w:b w:val="0"/>
+                <w:bCs w:val="0"/>
+                <w:color w:val="000000"/>
+                <w:sz w:val="21"/>
+                <w:szCs w:val="21"/>
+              </w:rPr>
+            </w:pPr>
+            <w:r>
+              <w:rPr>
+                <w:rFonts w:hint="default" w:ascii="Consolas" w:hAnsi="Consolas" w:eastAsia="Consolas" w:cs="Consolas"/>
+                <w:b w:val="0"/>
+                <w:bCs w:val="0"/>
+                <w:color w:val="000000"/>
+                <w:kern w:val="0"/>
+                <w:sz w:val="21"/>
+                <w:szCs w:val="21"/>
+                <w:shd w:val="clear" w:fill="FFFFFF"/>
+                <w:lang w:val="en-US" w:eastAsia="zh-CN" w:bidi="ar"/>
+              </w:rPr>
+              <w:t>img = cv2.imread(</w:t>
+            </w:r>
+            <w:r>
+              <w:rPr>
+                <w:rFonts w:hint="default" w:ascii="Consolas" w:hAnsi="Consolas" w:eastAsia="Consolas" w:cs="Consolas"/>
+                <w:b w:val="0"/>
+                <w:bCs w:val="0"/>
+                <w:color w:val="A31515"/>
+                <w:kern w:val="0"/>
+                <w:sz w:val="21"/>
+                <w:szCs w:val="21"/>
+                <w:shd w:val="clear" w:fill="FFFFFF"/>
+                <w:lang w:val="en-US" w:eastAsia="zh-CN" w:bidi="ar"/>
+              </w:rPr>
+              <w:t>"1.png"</w:t>
+            </w:r>
+            <w:r>
+              <w:rPr>
+                <w:rFonts w:hint="default" w:ascii="Consolas" w:hAnsi="Consolas" w:eastAsia="Consolas" w:cs="Consolas"/>
+                <w:b w:val="0"/>
+                <w:bCs w:val="0"/>
+                <w:color w:val="000000"/>
+                <w:kern w:val="0"/>
+                <w:sz w:val="21"/>
+                <w:szCs w:val="21"/>
+                <w:shd w:val="clear" w:fill="FFFFFF"/>
+                <w:lang w:val="en-US" w:eastAsia="zh-CN" w:bidi="ar"/>
+              </w:rPr>
+              <w:t>, cv2.IMREAD_GRAYSCALE)</w:t>
+            </w:r>
+          </w:p>
+          <w:p>
+            <w:pPr>
+              <w:keepNext w:val="0"/>
+              <w:keepLines w:val="0"/>
+              <w:widowControl/>
+              <w:suppressLineNumbers w:val="0"/>
+              <w:jc w:val="left"/>
+            </w:pPr>
+          </w:p>
+          <w:p>
+            <w:pPr>
+              <w:keepNext w:val="0"/>
+              <w:keepLines w:val="0"/>
+              <w:widowControl/>
+              <w:suppressLineNumbers w:val="0"/>
+              <w:shd w:val="clear" w:fill="FFFFFF"/>
+              <w:spacing w:line="285" w:lineRule="atLeast"/>
+              <w:jc w:val="left"/>
+              <w:rPr>
+                <w:rFonts w:hint="default" w:ascii="Consolas" w:hAnsi="Consolas" w:eastAsia="Consolas" w:cs="Consolas"/>
+                <w:b w:val="0"/>
+                <w:bCs w:val="0"/>
+                <w:color w:val="000000"/>
+                <w:sz w:val="21"/>
+                <w:szCs w:val="21"/>
+              </w:rPr>
+            </w:pPr>
+            <w:r>
+              <w:rPr>
+                <w:rFonts w:hint="default" w:ascii="Consolas" w:hAnsi="Consolas" w:eastAsia="Consolas" w:cs="Consolas"/>
+                <w:b w:val="0"/>
+                <w:bCs w:val="0"/>
+                <w:color w:val="008000"/>
+                <w:kern w:val="0"/>
+                <w:sz w:val="21"/>
+                <w:szCs w:val="21"/>
+                <w:shd w:val="clear" w:fill="FFFFFF"/>
+                <w:lang w:val="en-US" w:eastAsia="zh-CN" w:bidi="ar"/>
+              </w:rPr>
+              <w:t># Змінюємо розмір до 28x28, оскільки MNIST працює з таким розміром</w:t>
+            </w:r>
+          </w:p>
+          <w:p>
+            <w:pPr>
+              <w:keepNext w:val="0"/>
+              <w:keepLines w:val="0"/>
+              <w:widowControl/>
+              <w:suppressLineNumbers w:val="0"/>
+              <w:shd w:val="clear" w:fill="FFFFFF"/>
+              <w:spacing w:line="285" w:lineRule="atLeast"/>
+              <w:jc w:val="left"/>
+              <w:rPr>
+                <w:rFonts w:hint="default" w:ascii="Consolas" w:hAnsi="Consolas" w:eastAsia="Consolas" w:cs="Consolas"/>
+                <w:b w:val="0"/>
+                <w:bCs w:val="0"/>
+                <w:color w:val="000000"/>
+                <w:sz w:val="21"/>
+                <w:szCs w:val="21"/>
+              </w:rPr>
+            </w:pPr>
+            <w:r>
+              <w:rPr>
+                <w:rFonts w:hint="default" w:ascii="Consolas" w:hAnsi="Consolas" w:eastAsia="Consolas" w:cs="Consolas"/>
+                <w:b w:val="0"/>
+                <w:bCs w:val="0"/>
+                <w:color w:val="000000"/>
+                <w:kern w:val="0"/>
+                <w:sz w:val="21"/>
+                <w:szCs w:val="21"/>
+                <w:shd w:val="clear" w:fill="FFFFFF"/>
+                <w:lang w:val="en-US" w:eastAsia="zh-CN" w:bidi="ar"/>
+              </w:rPr>
+              <w:t>img_resized = cv2.resize(img, (</w:t>
+            </w:r>
+            <w:r>
+              <w:rPr>
+                <w:rFonts w:hint="default" w:ascii="Consolas" w:hAnsi="Consolas" w:eastAsia="Consolas" w:cs="Consolas"/>
+                <w:b w:val="0"/>
+                <w:bCs w:val="0"/>
+                <w:color w:val="098658"/>
+                <w:kern w:val="0"/>
+                <w:sz w:val="21"/>
+                <w:szCs w:val="21"/>
+                <w:shd w:val="clear" w:fill="FFFFFF"/>
+                <w:lang w:val="en-US" w:eastAsia="zh-CN" w:bidi="ar"/>
+              </w:rPr>
+              <w:t>28</w:t>
+            </w:r>
+            <w:r>
+              <w:rPr>
+                <w:rFonts w:hint="default" w:ascii="Consolas" w:hAnsi="Consolas" w:eastAsia="Consolas" w:cs="Consolas"/>
+                <w:b w:val="0"/>
+                <w:bCs w:val="0"/>
+                <w:color w:val="000000"/>
+                <w:kern w:val="0"/>
+                <w:sz w:val="21"/>
+                <w:szCs w:val="21"/>
+                <w:shd w:val="clear" w:fill="FFFFFF"/>
+                <w:lang w:val="en-US" w:eastAsia="zh-CN" w:bidi="ar"/>
+              </w:rPr>
+              <w:t xml:space="preserve">, </w:t>
+            </w:r>
+            <w:r>
+              <w:rPr>
+                <w:rFonts w:hint="default" w:ascii="Consolas" w:hAnsi="Consolas" w:eastAsia="Consolas" w:cs="Consolas"/>
+                <w:b w:val="0"/>
+                <w:bCs w:val="0"/>
+                <w:color w:val="098658"/>
+                <w:kern w:val="0"/>
+                <w:sz w:val="21"/>
+                <w:szCs w:val="21"/>
+                <w:shd w:val="clear" w:fill="FFFFFF"/>
+                <w:lang w:val="en-US" w:eastAsia="zh-CN" w:bidi="ar"/>
+              </w:rPr>
+              <w:t>28</w:t>
+            </w:r>
+            <w:r>
+              <w:rPr>
+                <w:rFonts w:hint="default" w:ascii="Consolas" w:hAnsi="Consolas" w:eastAsia="Consolas" w:cs="Consolas"/>
+                <w:b w:val="0"/>
+                <w:bCs w:val="0"/>
+                <w:color w:val="000000"/>
+                <w:kern w:val="0"/>
+                <w:sz w:val="21"/>
+                <w:szCs w:val="21"/>
+                <w:shd w:val="clear" w:fill="FFFFFF"/>
+                <w:lang w:val="en-US" w:eastAsia="zh-CN" w:bidi="ar"/>
+              </w:rPr>
+              <w:t>), interpolation=cv2.INTER_AREA)</w:t>
+            </w:r>
+          </w:p>
+          <w:p>
+            <w:pPr>
+              <w:keepNext w:val="0"/>
+              <w:keepLines w:val="0"/>
+              <w:widowControl/>
+              <w:suppressLineNumbers w:val="0"/>
+              <w:jc w:val="left"/>
+            </w:pPr>
+          </w:p>
+          <w:p>
+            <w:pPr>
+              <w:keepNext w:val="0"/>
+              <w:keepLines w:val="0"/>
+              <w:widowControl/>
+              <w:suppressLineNumbers w:val="0"/>
+              <w:shd w:val="clear" w:fill="FFFFFF"/>
+              <w:spacing w:line="285" w:lineRule="atLeast"/>
+              <w:jc w:val="left"/>
+              <w:rPr>
+                <w:rFonts w:hint="default" w:ascii="Consolas" w:hAnsi="Consolas" w:eastAsia="Consolas" w:cs="Consolas"/>
+                <w:b w:val="0"/>
+                <w:bCs w:val="0"/>
+                <w:color w:val="000000"/>
+                <w:sz w:val="21"/>
+                <w:szCs w:val="21"/>
+              </w:rPr>
+            </w:pPr>
+            <w:r>
+              <w:rPr>
+                <w:rFonts w:hint="default" w:ascii="Consolas" w:hAnsi="Consolas" w:eastAsia="Consolas" w:cs="Consolas"/>
+                <w:b w:val="0"/>
+                <w:bCs w:val="0"/>
+                <w:color w:val="008000"/>
+                <w:kern w:val="0"/>
+                <w:sz w:val="21"/>
+                <w:szCs w:val="21"/>
+                <w:shd w:val="clear" w:fill="FFFFFF"/>
+                <w:lang w:val="en-US" w:eastAsia="zh-CN" w:bidi="ar"/>
+              </w:rPr>
+              <w:t># Перетворюємо значення пікселів у діапазон 0–255 (якщо були нормалізовані)</w:t>
+            </w:r>
+          </w:p>
+          <w:p>
+            <w:pPr>
+              <w:keepNext w:val="0"/>
+              <w:keepLines w:val="0"/>
+              <w:widowControl/>
+              <w:suppressLineNumbers w:val="0"/>
+              <w:shd w:val="clear" w:fill="FFFFFF"/>
+              <w:spacing w:line="285" w:lineRule="atLeast"/>
+              <w:jc w:val="left"/>
+              <w:rPr>
+                <w:rFonts w:hint="default" w:ascii="Consolas" w:hAnsi="Consolas" w:eastAsia="Consolas" w:cs="Consolas"/>
+                <w:b w:val="0"/>
+                <w:bCs w:val="0"/>
+                <w:color w:val="000000"/>
+                <w:sz w:val="21"/>
+                <w:szCs w:val="21"/>
+              </w:rPr>
+            </w:pPr>
+            <w:r>
+              <w:rPr>
+                <w:rFonts w:hint="default" w:ascii="Consolas" w:hAnsi="Consolas" w:eastAsia="Consolas" w:cs="Consolas"/>
+                <w:b w:val="0"/>
+                <w:bCs w:val="0"/>
+                <w:color w:val="000000"/>
+                <w:kern w:val="0"/>
+                <w:sz w:val="21"/>
+                <w:szCs w:val="21"/>
+                <w:shd w:val="clear" w:fill="FFFFFF"/>
+                <w:lang w:val="en-US" w:eastAsia="zh-CN" w:bidi="ar"/>
+              </w:rPr>
+              <w:t>img_resized = img_resized.astype(np.uint8)</w:t>
+            </w:r>
+          </w:p>
+          <w:p>
+            <w:pPr>
+              <w:keepNext w:val="0"/>
+              <w:keepLines w:val="0"/>
+              <w:widowControl/>
+              <w:suppressLineNumbers w:val="0"/>
+              <w:jc w:val="left"/>
+            </w:pPr>
+          </w:p>
+          <w:p>
+            <w:pPr>
+              <w:keepNext w:val="0"/>
+              <w:keepLines w:val="0"/>
+              <w:widowControl/>
+              <w:suppressLineNumbers w:val="0"/>
+              <w:shd w:val="clear" w:fill="FFFFFF"/>
+              <w:spacing w:line="285" w:lineRule="atLeast"/>
+              <w:jc w:val="left"/>
+              <w:rPr>
+                <w:rFonts w:hint="default" w:ascii="Consolas" w:hAnsi="Consolas" w:eastAsia="Consolas" w:cs="Consolas"/>
+                <w:b w:val="0"/>
+                <w:bCs w:val="0"/>
+                <w:color w:val="000000"/>
+                <w:sz w:val="21"/>
+                <w:szCs w:val="21"/>
+              </w:rPr>
+            </w:pPr>
+            <w:r>
+              <w:rPr>
+                <w:rFonts w:hint="default" w:ascii="Consolas" w:hAnsi="Consolas" w:eastAsia="Consolas" w:cs="Consolas"/>
+                <w:b w:val="0"/>
+                <w:bCs w:val="0"/>
+                <w:color w:val="008000"/>
+                <w:kern w:val="0"/>
+                <w:sz w:val="21"/>
+                <w:szCs w:val="21"/>
+                <w:shd w:val="clear" w:fill="FFFFFF"/>
+                <w:lang w:val="en-US" w:eastAsia="zh-CN" w:bidi="ar"/>
+              </w:rPr>
+              <w:t># Перетворюємо в тензор (1, 784) для sklearn</w:t>
+            </w:r>
+          </w:p>
+          <w:p>
+            <w:pPr>
+              <w:keepNext w:val="0"/>
+              <w:keepLines w:val="0"/>
+              <w:widowControl/>
+              <w:suppressLineNumbers w:val="0"/>
+              <w:shd w:val="clear" w:fill="FFFFFF"/>
+              <w:spacing w:line="285" w:lineRule="atLeast"/>
+              <w:jc w:val="left"/>
+              <w:rPr>
+                <w:rFonts w:hint="default" w:ascii="Consolas" w:hAnsi="Consolas" w:eastAsia="Consolas" w:cs="Consolas"/>
+                <w:b w:val="0"/>
+                <w:bCs w:val="0"/>
+                <w:color w:val="000000"/>
+                <w:sz w:val="21"/>
+                <w:szCs w:val="21"/>
+              </w:rPr>
+            </w:pPr>
+            <w:r>
+              <w:rPr>
+                <w:rFonts w:hint="default" w:ascii="Consolas" w:hAnsi="Consolas" w:eastAsia="Consolas" w:cs="Consolas"/>
+                <w:b w:val="0"/>
+                <w:bCs w:val="0"/>
+                <w:color w:val="000000"/>
+                <w:kern w:val="0"/>
+                <w:sz w:val="21"/>
+                <w:szCs w:val="21"/>
+                <w:shd w:val="clear" w:fill="FFFFFF"/>
+                <w:lang w:val="en-US" w:eastAsia="zh-CN" w:bidi="ar"/>
+              </w:rPr>
+              <w:t>img_flatten = img_resized.reshape(</w:t>
+            </w:r>
+            <w:r>
+              <w:rPr>
+                <w:rFonts w:hint="default" w:ascii="Consolas" w:hAnsi="Consolas" w:eastAsia="Consolas" w:cs="Consolas"/>
+                <w:b w:val="0"/>
+                <w:bCs w:val="0"/>
+                <w:color w:val="098658"/>
+                <w:kern w:val="0"/>
+                <w:sz w:val="21"/>
+                <w:szCs w:val="21"/>
+                <w:shd w:val="clear" w:fill="FFFFFF"/>
+                <w:lang w:val="en-US" w:eastAsia="zh-CN" w:bidi="ar"/>
+              </w:rPr>
+              <w:t>1</w:t>
+            </w:r>
+            <w:r>
+              <w:rPr>
+                <w:rFonts w:hint="default" w:ascii="Consolas" w:hAnsi="Consolas" w:eastAsia="Consolas" w:cs="Consolas"/>
+                <w:b w:val="0"/>
+                <w:bCs w:val="0"/>
+                <w:color w:val="000000"/>
+                <w:kern w:val="0"/>
+                <w:sz w:val="21"/>
+                <w:szCs w:val="21"/>
+                <w:shd w:val="clear" w:fill="FFFFFF"/>
+                <w:lang w:val="en-US" w:eastAsia="zh-CN" w:bidi="ar"/>
+              </w:rPr>
+              <w:t>, -</w:t>
+            </w:r>
+            <w:r>
+              <w:rPr>
+                <w:rFonts w:hint="default" w:ascii="Consolas" w:hAnsi="Consolas" w:eastAsia="Consolas" w:cs="Consolas"/>
+                <w:b w:val="0"/>
+                <w:bCs w:val="0"/>
+                <w:color w:val="098658"/>
+                <w:kern w:val="0"/>
+                <w:sz w:val="21"/>
+                <w:szCs w:val="21"/>
+                <w:shd w:val="clear" w:fill="FFFFFF"/>
+                <w:lang w:val="en-US" w:eastAsia="zh-CN" w:bidi="ar"/>
+              </w:rPr>
+              <w:t>1</w:t>
+            </w:r>
+            <w:r>
+              <w:rPr>
+                <w:rFonts w:hint="default" w:ascii="Consolas" w:hAnsi="Consolas" w:eastAsia="Consolas" w:cs="Consolas"/>
+                <w:b w:val="0"/>
+                <w:bCs w:val="0"/>
+                <w:color w:val="000000"/>
+                <w:kern w:val="0"/>
+                <w:sz w:val="21"/>
+                <w:szCs w:val="21"/>
+                <w:shd w:val="clear" w:fill="FFFFFF"/>
+                <w:lang w:val="en-US" w:eastAsia="zh-CN" w:bidi="ar"/>
+              </w:rPr>
+              <w:t>)</w:t>
+            </w:r>
+          </w:p>
+          <w:p>
+            <w:pPr>
+              <w:keepNext w:val="0"/>
+              <w:keepLines w:val="0"/>
+              <w:widowControl/>
+              <w:suppressLineNumbers w:val="0"/>
+              <w:jc w:val="left"/>
+            </w:pPr>
+          </w:p>
+          <w:p>
+            <w:pPr>
+              <w:keepNext w:val="0"/>
+              <w:keepLines w:val="0"/>
+              <w:widowControl/>
+              <w:suppressLineNumbers w:val="0"/>
+              <w:shd w:val="clear" w:fill="FFFFFF"/>
+              <w:spacing w:line="285" w:lineRule="atLeast"/>
+              <w:jc w:val="left"/>
+              <w:rPr>
+                <w:rFonts w:hint="default" w:ascii="Consolas" w:hAnsi="Consolas" w:eastAsia="Consolas" w:cs="Consolas"/>
+                <w:b w:val="0"/>
+                <w:bCs w:val="0"/>
+                <w:color w:val="000000"/>
+                <w:sz w:val="21"/>
+                <w:szCs w:val="21"/>
+              </w:rPr>
+            </w:pPr>
+            <w:r>
+              <w:rPr>
+                <w:rFonts w:hint="default" w:ascii="Consolas" w:hAnsi="Consolas" w:eastAsia="Consolas" w:cs="Consolas"/>
+                <w:b w:val="0"/>
+                <w:bCs w:val="0"/>
+                <w:color w:val="008000"/>
+                <w:kern w:val="0"/>
+                <w:sz w:val="21"/>
+                <w:szCs w:val="21"/>
+                <w:shd w:val="clear" w:fill="FFFFFF"/>
+                <w:lang w:val="en-US" w:eastAsia="zh-CN" w:bidi="ar"/>
+              </w:rPr>
+              <w:t># Візуалізуємо підготовлене зображення</w:t>
+            </w:r>
+          </w:p>
+          <w:p>
+            <w:pPr>
+              <w:keepNext w:val="0"/>
+              <w:keepLines w:val="0"/>
+              <w:widowControl/>
+              <w:suppressLineNumbers w:val="0"/>
+              <w:shd w:val="clear" w:fill="FFFFFF"/>
+              <w:spacing w:line="285" w:lineRule="atLeast"/>
+              <w:jc w:val="left"/>
+              <w:rPr>
+                <w:rFonts w:hint="default" w:ascii="Consolas" w:hAnsi="Consolas" w:eastAsia="Consolas" w:cs="Consolas"/>
+                <w:b w:val="0"/>
+                <w:bCs w:val="0"/>
+                <w:color w:val="000000"/>
+                <w:sz w:val="21"/>
+                <w:szCs w:val="21"/>
+              </w:rPr>
+            </w:pPr>
+            <w:r>
+              <w:rPr>
+                <w:rFonts w:hint="default" w:ascii="Consolas" w:hAnsi="Consolas" w:eastAsia="Consolas" w:cs="Consolas"/>
+                <w:b w:val="0"/>
+                <w:bCs w:val="0"/>
+                <w:color w:val="000000"/>
+                <w:kern w:val="0"/>
+                <w:sz w:val="21"/>
+                <w:szCs w:val="21"/>
+                <w:shd w:val="clear" w:fill="FFFFFF"/>
+                <w:lang w:val="en-US" w:eastAsia="zh-CN" w:bidi="ar"/>
+              </w:rPr>
+              <w:t>plt.imshow(img_resized, cmap=</w:t>
+            </w:r>
+            <w:r>
+              <w:rPr>
+                <w:rFonts w:hint="default" w:ascii="Consolas" w:hAnsi="Consolas" w:eastAsia="Consolas" w:cs="Consolas"/>
+                <w:b w:val="0"/>
+                <w:bCs w:val="0"/>
+                <w:color w:val="A31515"/>
+                <w:kern w:val="0"/>
+                <w:sz w:val="21"/>
+                <w:szCs w:val="21"/>
+                <w:shd w:val="clear" w:fill="FFFFFF"/>
+                <w:lang w:val="en-US" w:eastAsia="zh-CN" w:bidi="ar"/>
+              </w:rPr>
+              <w:t>"gray"</w:t>
+            </w:r>
+            <w:r>
+              <w:rPr>
+                <w:rFonts w:hint="default" w:ascii="Consolas" w:hAnsi="Consolas" w:eastAsia="Consolas" w:cs="Consolas"/>
+                <w:b w:val="0"/>
+                <w:bCs w:val="0"/>
+                <w:color w:val="000000"/>
+                <w:kern w:val="0"/>
+                <w:sz w:val="21"/>
+                <w:szCs w:val="21"/>
+                <w:shd w:val="clear" w:fill="FFFFFF"/>
+                <w:lang w:val="en-US" w:eastAsia="zh-CN" w:bidi="ar"/>
+              </w:rPr>
+              <w:t>)</w:t>
+            </w:r>
+          </w:p>
+          <w:p>
+            <w:pPr>
+              <w:keepNext w:val="0"/>
+              <w:keepLines w:val="0"/>
+              <w:widowControl/>
+              <w:suppressLineNumbers w:val="0"/>
+              <w:shd w:val="clear" w:fill="FFFFFF"/>
+              <w:spacing w:line="285" w:lineRule="atLeast"/>
+              <w:jc w:val="left"/>
+              <w:rPr>
+                <w:rFonts w:hint="default" w:ascii="Consolas" w:hAnsi="Consolas" w:eastAsia="Consolas" w:cs="Consolas"/>
+                <w:b w:val="0"/>
+                <w:bCs w:val="0"/>
+                <w:color w:val="000000"/>
+                <w:sz w:val="21"/>
+                <w:szCs w:val="21"/>
+              </w:rPr>
+            </w:pPr>
+            <w:r>
+              <w:rPr>
+                <w:rFonts w:hint="default" w:ascii="Consolas" w:hAnsi="Consolas" w:eastAsia="Consolas" w:cs="Consolas"/>
+                <w:b w:val="0"/>
+                <w:bCs w:val="0"/>
+                <w:color w:val="000000"/>
+                <w:kern w:val="0"/>
+                <w:sz w:val="21"/>
+                <w:szCs w:val="21"/>
+                <w:shd w:val="clear" w:fill="FFFFFF"/>
+                <w:lang w:val="en-US" w:eastAsia="zh-CN" w:bidi="ar"/>
+              </w:rPr>
+              <w:t>plt.title(</w:t>
+            </w:r>
+            <w:r>
+              <w:rPr>
+                <w:rFonts w:hint="default" w:ascii="Consolas" w:hAnsi="Consolas" w:eastAsia="Consolas" w:cs="Consolas"/>
+                <w:b w:val="0"/>
+                <w:bCs w:val="0"/>
+                <w:color w:val="A31515"/>
+                <w:kern w:val="0"/>
+                <w:sz w:val="21"/>
+                <w:szCs w:val="21"/>
+                <w:shd w:val="clear" w:fill="FFFFFF"/>
+                <w:lang w:val="en-US" w:eastAsia="zh-CN" w:bidi="ar"/>
+              </w:rPr>
+              <w:t>"Prepared Image for Classification"</w:t>
+            </w:r>
+            <w:r>
+              <w:rPr>
+                <w:rFonts w:hint="default" w:ascii="Consolas" w:hAnsi="Consolas" w:eastAsia="Consolas" w:cs="Consolas"/>
+                <w:b w:val="0"/>
+                <w:bCs w:val="0"/>
+                <w:color w:val="000000"/>
+                <w:kern w:val="0"/>
+                <w:sz w:val="21"/>
+                <w:szCs w:val="21"/>
+                <w:shd w:val="clear" w:fill="FFFFFF"/>
+                <w:lang w:val="en-US" w:eastAsia="zh-CN" w:bidi="ar"/>
+              </w:rPr>
+              <w:t>)</w:t>
+            </w:r>
+          </w:p>
+          <w:p>
+            <w:pPr>
+              <w:keepNext w:val="0"/>
+              <w:keepLines w:val="0"/>
+              <w:widowControl/>
+              <w:suppressLineNumbers w:val="0"/>
+              <w:shd w:val="clear" w:fill="FFFFFF"/>
+              <w:spacing w:line="285" w:lineRule="atLeast"/>
+              <w:jc w:val="left"/>
+              <w:rPr>
+                <w:rFonts w:hint="default" w:ascii="Consolas" w:hAnsi="Consolas" w:eastAsia="Consolas" w:cs="Consolas"/>
+                <w:b w:val="0"/>
+                <w:bCs w:val="0"/>
+                <w:color w:val="000000"/>
+                <w:sz w:val="21"/>
+                <w:szCs w:val="21"/>
+              </w:rPr>
+            </w:pPr>
+            <w:r>
+              <w:rPr>
+                <w:rFonts w:hint="default" w:ascii="Consolas" w:hAnsi="Consolas" w:eastAsia="Consolas" w:cs="Consolas"/>
+                <w:b w:val="0"/>
+                <w:bCs w:val="0"/>
+                <w:color w:val="000000"/>
+                <w:kern w:val="0"/>
+                <w:sz w:val="21"/>
+                <w:szCs w:val="21"/>
+                <w:shd w:val="clear" w:fill="FFFFFF"/>
+                <w:lang w:val="en-US" w:eastAsia="zh-CN" w:bidi="ar"/>
+              </w:rPr>
+              <w:t>plt.axis(</w:t>
+            </w:r>
+            <w:r>
+              <w:rPr>
+                <w:rFonts w:hint="default" w:ascii="Consolas" w:hAnsi="Consolas" w:eastAsia="Consolas" w:cs="Consolas"/>
+                <w:b w:val="0"/>
+                <w:bCs w:val="0"/>
+                <w:color w:val="A31515"/>
+                <w:kern w:val="0"/>
+                <w:sz w:val="21"/>
+                <w:szCs w:val="21"/>
+                <w:shd w:val="clear" w:fill="FFFFFF"/>
+                <w:lang w:val="en-US" w:eastAsia="zh-CN" w:bidi="ar"/>
+              </w:rPr>
+              <w:t>"off"</w:t>
+            </w:r>
+            <w:r>
+              <w:rPr>
+                <w:rFonts w:hint="default" w:ascii="Consolas" w:hAnsi="Consolas" w:eastAsia="Consolas" w:cs="Consolas"/>
+                <w:b w:val="0"/>
+                <w:bCs w:val="0"/>
+                <w:color w:val="000000"/>
+                <w:kern w:val="0"/>
+                <w:sz w:val="21"/>
+                <w:szCs w:val="21"/>
+                <w:shd w:val="clear" w:fill="FFFFFF"/>
+                <w:lang w:val="en-US" w:eastAsia="zh-CN" w:bidi="ar"/>
+              </w:rPr>
+              <w:t>)</w:t>
+            </w:r>
+          </w:p>
+          <w:p>
+            <w:pPr>
+              <w:keepNext w:val="0"/>
+              <w:keepLines w:val="0"/>
+              <w:widowControl/>
+              <w:suppressLineNumbers w:val="0"/>
+              <w:shd w:val="clear" w:fill="FFFFFF"/>
+              <w:spacing w:line="285" w:lineRule="atLeast"/>
+              <w:jc w:val="left"/>
+            </w:pPr>
+            <w:r>
+              <w:rPr>
+                <w:rFonts w:hint="default" w:ascii="Consolas" w:hAnsi="Consolas" w:eastAsia="Consolas" w:cs="Consolas"/>
+                <w:b w:val="0"/>
+                <w:bCs w:val="0"/>
+                <w:color w:val="000000"/>
+                <w:kern w:val="0"/>
+                <w:sz w:val="21"/>
+                <w:szCs w:val="21"/>
+                <w:shd w:val="clear" w:fill="FFFFFF"/>
+                <w:lang w:val="en-US" w:eastAsia="zh-CN" w:bidi="ar"/>
+              </w:rPr>
+              <w:t>plt.show()</w:t>
+            </w:r>
+          </w:p>
+        </w:tc>
+      </w:tr>
+      <w:tr>
+        <w:tblPrEx>
+          <w:tblBorders>
+            <w:top w:val="single" w:color="auto" w:sz="4" w:space="0"/>
+            <w:left w:val="single" w:color="auto" w:sz="4" w:space="0"/>
+            <w:bottom w:val="single" w:color="auto" w:sz="4" w:space="0"/>
+            <w:right w:val="single" w:color="auto" w:sz="4" w:space="0"/>
+            <w:insideH w:val="single" w:color="auto" w:sz="4" w:space="0"/>
+            <w:insideV w:val="single" w:color="auto" w:sz="4" w:space="0"/>
+          </w:tblBorders>
+          <w:tblCellMar>
+            <w:left w:w="108" w:type="dxa"/>
+            <w:right w:w="108" w:type="dxa"/>
+          </w:tblCellMar>
+        </w:tblPrEx>
+        <w:tc>
+          <w:tcPr>
+            <w:tcW w:w="9571" w:type="dxa"/>
+            <w:shd w:val="clear"/>
+            <w:vAlign w:val="top"/>
+          </w:tcPr>
+          <w:p>
+            <w:r>
+              <w:drawing>
+                <wp:inline distT="0" distB="0" distL="114300" distR="114300">
+                  <wp:extent cx="3705225" cy="3914775"/>
+                  <wp:effectExtent l="0" t="0" r="9525" b="9525"/>
+                  <wp:docPr id="4" name="Picture 4"/>
+                  <wp:cNvGraphicFramePr>
+                    <a:graphicFrameLocks xmlns:a="http://schemas.openxmlformats.org/drawingml/2006/main" noChangeAspect="1"/>
+                  </wp:cNvGraphicFramePr>
+                  <a:graphic xmlns:a="http://schemas.openxmlformats.org/drawingml/2006/main">
+                    <a:graphicData uri="http://schemas.openxmlformats.org/drawingml/2006/picture">
+                      <pic:pic xmlns:pic="http://schemas.openxmlformats.org/drawingml/2006/picture">
+                        <pic:nvPicPr>
+                          <pic:cNvPr id="4" name="Picture 4"/>
+                          <pic:cNvPicPr>
+                            <a:picLocks noChangeAspect="1"/>
+                          </pic:cNvPicPr>
+                        </pic:nvPicPr>
+                        <pic:blipFill>
+                          <a:blip r:embed="rId9"/>
+                          <a:stretch>
+                            <a:fillRect/>
+                          </a:stretch>
+                        </pic:blipFill>
+                        <pic:spPr>
+                          <a:xfrm>
+                            <a:off x="0" y="0"/>
+                            <a:ext cx="3705225" cy="3914775"/>
+                          </a:xfrm>
+                          <a:prstGeom prst="rect">
+                            <a:avLst/>
+                          </a:prstGeom>
+                          <a:noFill/>
+                          <a:ln>
+                            <a:noFill/>
+                          </a:ln>
+                        </pic:spPr>
+                      </pic:pic>
+                    </a:graphicData>
+                  </a:graphic>
+                </wp:inline>
+              </w:drawing>
+            </w:r>
+          </w:p>
+        </w:tc>
+      </w:tr>
+      <w:tr>
+        <w:tblPrEx>
+          <w:tblBorders>
+            <w:top w:val="single" w:color="auto" w:sz="4" w:space="0"/>
+            <w:left w:val="single" w:color="auto" w:sz="4" w:space="0"/>
+            <w:bottom w:val="single" w:color="auto" w:sz="4" w:space="0"/>
+            <w:right w:val="single" w:color="auto" w:sz="4" w:space="0"/>
+            <w:insideH w:val="single" w:color="auto" w:sz="4" w:space="0"/>
+            <w:insideV w:val="single" w:color="auto" w:sz="4" w:space="0"/>
+          </w:tblBorders>
+          <w:tblCellMar>
+            <w:left w:w="108" w:type="dxa"/>
+            <w:right w:w="108" w:type="dxa"/>
+          </w:tblCellMar>
+        </w:tblPrEx>
+        <w:tc>
+          <w:tcPr>
+            <w:tcW w:w="9571" w:type="dxa"/>
+            <w:shd w:val="clear"/>
+            <w:vAlign w:val="top"/>
+          </w:tcPr>
+          <w:p>
+            <w:pPr>
+              <w:keepNext w:val="0"/>
+              <w:keepLines w:val="0"/>
+              <w:widowControl/>
+              <w:suppressLineNumbers w:val="0"/>
+              <w:shd w:val="clear" w:fill="FFFFFF"/>
+              <w:spacing w:line="285" w:lineRule="atLeast"/>
+              <w:jc w:val="left"/>
+              <w:rPr>
+                <w:rFonts w:ascii="Consolas" w:hAnsi="Consolas" w:eastAsia="Consolas" w:cs="Consolas"/>
+                <w:b w:val="0"/>
+                <w:bCs w:val="0"/>
+                <w:color w:val="000000"/>
+                <w:sz w:val="21"/>
+                <w:szCs w:val="21"/>
+              </w:rPr>
+            </w:pPr>
+            <w:r>
+              <w:rPr>
+                <w:rFonts w:hint="default" w:ascii="Consolas" w:hAnsi="Consolas" w:eastAsia="Consolas" w:cs="Consolas"/>
+                <w:b w:val="0"/>
+                <w:bCs w:val="0"/>
+                <w:color w:val="000000"/>
+                <w:kern w:val="0"/>
+                <w:sz w:val="21"/>
+                <w:szCs w:val="21"/>
+                <w:shd w:val="clear" w:fill="FFFFFF"/>
+                <w:lang w:val="en-US" w:eastAsia="zh-CN" w:bidi="ar"/>
+              </w:rPr>
+              <w:t>prediction = voting_clf.predict(img_flatten)</w:t>
+            </w:r>
+          </w:p>
+          <w:p>
+            <w:pPr>
+              <w:keepNext w:val="0"/>
+              <w:keepLines w:val="0"/>
+              <w:widowControl/>
+              <w:suppressLineNumbers w:val="0"/>
+              <w:shd w:val="clear" w:fill="FFFFFF"/>
+              <w:spacing w:line="285" w:lineRule="atLeast"/>
+              <w:jc w:val="left"/>
+            </w:pPr>
+            <w:r>
+              <w:rPr>
+                <w:rFonts w:hint="default" w:ascii="Consolas" w:hAnsi="Consolas" w:eastAsia="Consolas" w:cs="Consolas"/>
+                <w:b w:val="0"/>
+                <w:bCs w:val="0"/>
+                <w:color w:val="000000"/>
+                <w:kern w:val="0"/>
+                <w:sz w:val="21"/>
+                <w:szCs w:val="21"/>
+                <w:shd w:val="clear" w:fill="FFFFFF"/>
+                <w:lang w:val="en-US" w:eastAsia="zh-CN" w:bidi="ar"/>
+              </w:rPr>
+              <w:t>print(</w:t>
+            </w:r>
+            <w:r>
+              <w:rPr>
+                <w:rFonts w:hint="default" w:ascii="Consolas" w:hAnsi="Consolas" w:eastAsia="Consolas" w:cs="Consolas"/>
+                <w:b w:val="0"/>
+                <w:bCs w:val="0"/>
+                <w:color w:val="0000FF"/>
+                <w:kern w:val="0"/>
+                <w:sz w:val="21"/>
+                <w:szCs w:val="21"/>
+                <w:shd w:val="clear" w:fill="FFFFFF"/>
+                <w:lang w:val="en-US" w:eastAsia="zh-CN" w:bidi="ar"/>
+              </w:rPr>
+              <w:t>f</w:t>
+            </w:r>
+            <w:r>
+              <w:rPr>
+                <w:rFonts w:hint="default" w:ascii="Consolas" w:hAnsi="Consolas" w:eastAsia="Consolas" w:cs="Consolas"/>
+                <w:b w:val="0"/>
+                <w:bCs w:val="0"/>
+                <w:color w:val="A31515"/>
+                <w:kern w:val="0"/>
+                <w:sz w:val="21"/>
+                <w:szCs w:val="21"/>
+                <w:shd w:val="clear" w:fill="FFFFFF"/>
+                <w:lang w:val="en-US" w:eastAsia="zh-CN" w:bidi="ar"/>
+              </w:rPr>
+              <w:t xml:space="preserve">"Модель вважає, що це: </w:t>
+            </w:r>
+            <w:r>
+              <w:rPr>
+                <w:rFonts w:hint="default" w:ascii="Consolas" w:hAnsi="Consolas" w:eastAsia="Consolas" w:cs="Consolas"/>
+                <w:b w:val="0"/>
+                <w:bCs w:val="0"/>
+                <w:color w:val="000000"/>
+                <w:kern w:val="0"/>
+                <w:sz w:val="21"/>
+                <w:szCs w:val="21"/>
+                <w:shd w:val="clear" w:fill="FFFFFF"/>
+                <w:lang w:val="en-US" w:eastAsia="zh-CN" w:bidi="ar"/>
+              </w:rPr>
+              <w:t>{prediction[</w:t>
+            </w:r>
+            <w:r>
+              <w:rPr>
+                <w:rFonts w:hint="default" w:ascii="Consolas" w:hAnsi="Consolas" w:eastAsia="Consolas" w:cs="Consolas"/>
+                <w:b w:val="0"/>
+                <w:bCs w:val="0"/>
+                <w:color w:val="098658"/>
+                <w:kern w:val="0"/>
+                <w:sz w:val="21"/>
+                <w:szCs w:val="21"/>
+                <w:shd w:val="clear" w:fill="FFFFFF"/>
+                <w:lang w:val="en-US" w:eastAsia="zh-CN" w:bidi="ar"/>
+              </w:rPr>
+              <w:t>0</w:t>
+            </w:r>
+            <w:r>
+              <w:rPr>
+                <w:rFonts w:hint="default" w:ascii="Consolas" w:hAnsi="Consolas" w:eastAsia="Consolas" w:cs="Consolas"/>
+                <w:b w:val="0"/>
+                <w:bCs w:val="0"/>
+                <w:color w:val="000000"/>
+                <w:kern w:val="0"/>
+                <w:sz w:val="21"/>
+                <w:szCs w:val="21"/>
+                <w:shd w:val="clear" w:fill="FFFFFF"/>
+                <w:lang w:val="en-US" w:eastAsia="zh-CN" w:bidi="ar"/>
+              </w:rPr>
+              <w:t>]}</w:t>
+            </w:r>
+            <w:r>
+              <w:rPr>
+                <w:rFonts w:hint="default" w:ascii="Consolas" w:hAnsi="Consolas" w:eastAsia="Consolas" w:cs="Consolas"/>
+                <w:b w:val="0"/>
+                <w:bCs w:val="0"/>
+                <w:color w:val="A31515"/>
+                <w:kern w:val="0"/>
+                <w:sz w:val="21"/>
+                <w:szCs w:val="21"/>
+                <w:shd w:val="clear" w:fill="FFFFFF"/>
+                <w:lang w:val="en-US" w:eastAsia="zh-CN" w:bidi="ar"/>
+              </w:rPr>
+              <w:t>"</w:t>
+            </w:r>
+            <w:r>
+              <w:rPr>
+                <w:rFonts w:hint="default" w:ascii="Consolas" w:hAnsi="Consolas" w:eastAsia="Consolas" w:cs="Consolas"/>
+                <w:b w:val="0"/>
+                <w:bCs w:val="0"/>
+                <w:color w:val="000000"/>
+                <w:kern w:val="0"/>
+                <w:sz w:val="21"/>
+                <w:szCs w:val="21"/>
+                <w:shd w:val="clear" w:fill="FFFFFF"/>
+                <w:lang w:val="en-US" w:eastAsia="zh-CN" w:bidi="ar"/>
+              </w:rPr>
+              <w:t>)</w:t>
+            </w:r>
+          </w:p>
+        </w:tc>
+      </w:tr>
+      <w:tr>
+        <w:tblPrEx>
+          <w:tblBorders>
+            <w:top w:val="single" w:color="auto" w:sz="4" w:space="0"/>
+            <w:left w:val="single" w:color="auto" w:sz="4" w:space="0"/>
+            <w:bottom w:val="single" w:color="auto" w:sz="4" w:space="0"/>
+            <w:right w:val="single" w:color="auto" w:sz="4" w:space="0"/>
+            <w:insideH w:val="single" w:color="auto" w:sz="4" w:space="0"/>
+            <w:insideV w:val="single" w:color="auto" w:sz="4" w:space="0"/>
+          </w:tblBorders>
+          <w:tblCellMar>
+            <w:left w:w="108" w:type="dxa"/>
+            <w:right w:w="108" w:type="dxa"/>
+          </w:tblCellMar>
+        </w:tblPrEx>
+        <w:tc>
+          <w:tcPr>
+            <w:tcW w:w="9571" w:type="dxa"/>
+            <w:shd w:val="clear"/>
+            <w:vAlign w:val="top"/>
+          </w:tcPr>
+          <w:p>
+            <w:pPr>
+              <w:keepNext w:val="0"/>
+              <w:keepLines w:val="0"/>
+              <w:widowControl/>
+              <w:suppressLineNumbers w:val="0"/>
+              <w:shd w:val="clear" w:fill="FFFFFF"/>
+              <w:spacing w:line="285" w:lineRule="atLeast"/>
+              <w:jc w:val="left"/>
+            </w:pPr>
+            <w:r>
+              <w:rPr>
+                <w:rFonts w:hint="default" w:ascii="Consolas" w:hAnsi="Consolas" w:eastAsia="Consolas" w:cs="Consolas"/>
+                <w:b w:val="0"/>
+                <w:bCs w:val="0"/>
+                <w:color w:val="000000"/>
+                <w:kern w:val="0"/>
+                <w:sz w:val="21"/>
+                <w:szCs w:val="21"/>
+                <w:shd w:val="clear" w:fill="FFFFFF"/>
+                <w:lang w:val="en-US" w:eastAsia="zh-CN" w:bidi="ar"/>
+              </w:rPr>
+              <w:t>print(img_flatten)</w:t>
+            </w:r>
+          </w:p>
+        </w:tc>
+      </w:tr>
+      <w:tr>
+        <w:tblPrEx>
+          <w:tblBorders>
+            <w:top w:val="single" w:color="auto" w:sz="4" w:space="0"/>
+            <w:left w:val="single" w:color="auto" w:sz="4" w:space="0"/>
+            <w:bottom w:val="single" w:color="auto" w:sz="4" w:space="0"/>
+            <w:right w:val="single" w:color="auto" w:sz="4" w:space="0"/>
+            <w:insideH w:val="single" w:color="auto" w:sz="4" w:space="0"/>
+            <w:insideV w:val="single" w:color="auto" w:sz="4" w:space="0"/>
+          </w:tblBorders>
+          <w:tblCellMar>
+            <w:left w:w="108" w:type="dxa"/>
+            <w:right w:w="108" w:type="dxa"/>
+          </w:tblCellMar>
+        </w:tblPrEx>
+        <w:tc>
+          <w:tcPr>
+            <w:tcW w:w="9571" w:type="dxa"/>
+            <w:shd w:val="clear"/>
+            <w:vAlign w:val="top"/>
+          </w:tcPr>
+          <w:p>
+            <w:pPr>
+              <w:keepNext w:val="0"/>
+              <w:keepLines w:val="0"/>
+              <w:widowControl/>
+              <w:suppressLineNumbers w:val="0"/>
+              <w:shd w:val="clear" w:fill="FFFFFF"/>
+              <w:spacing w:line="285" w:lineRule="atLeast"/>
+              <w:jc w:val="left"/>
+              <w:rPr>
+                <w:rFonts w:hint="default" w:ascii="Consolas" w:hAnsi="Consolas" w:eastAsia="Consolas" w:cs="Consolas"/>
+                <w:b w:val="0"/>
+                <w:bCs w:val="0"/>
+                <w:color w:val="000000"/>
+                <w:kern w:val="0"/>
+                <w:sz w:val="21"/>
+                <w:szCs w:val="21"/>
+                <w:shd w:val="clear" w:fill="FFFFFF"/>
+                <w:lang w:val="en-US" w:eastAsia="zh-CN" w:bidi="ar"/>
+              </w:rPr>
+            </w:pPr>
+            <w:r>
+              <w:drawing>
+                <wp:inline distT="0" distB="0" distL="114300" distR="114300">
+                  <wp:extent cx="4190365" cy="3405505"/>
+                  <wp:effectExtent l="0" t="0" r="635" b="4445"/>
+                  <wp:docPr id="5" name="Picture 5"/>
+                  <wp:cNvGraphicFramePr>
+                    <a:graphicFrameLocks xmlns:a="http://schemas.openxmlformats.org/drawingml/2006/main" noChangeAspect="1"/>
+                  </wp:cNvGraphicFramePr>
+                  <a:graphic xmlns:a="http://schemas.openxmlformats.org/drawingml/2006/main">
+                    <a:graphicData uri="http://schemas.openxmlformats.org/drawingml/2006/picture">
+                      <pic:pic xmlns:pic="http://schemas.openxmlformats.org/drawingml/2006/picture">
+                        <pic:nvPicPr>
+                          <pic:cNvPr id="5" name="Picture 5"/>
+                          <pic:cNvPicPr>
+                            <a:picLocks noChangeAspect="1"/>
+                          </pic:cNvPicPr>
+                        </pic:nvPicPr>
+                        <pic:blipFill>
+                          <a:blip r:embed="rId10"/>
+                          <a:stretch>
+                            <a:fillRect/>
+                          </a:stretch>
+                        </pic:blipFill>
+                        <pic:spPr>
+                          <a:xfrm>
+                            <a:off x="0" y="0"/>
+                            <a:ext cx="4190365" cy="3405505"/>
+                          </a:xfrm>
+                          <a:prstGeom prst="rect">
+                            <a:avLst/>
+                          </a:prstGeom>
+                          <a:noFill/>
+                          <a:ln>
+                            <a:noFill/>
+                          </a:ln>
+                        </pic:spPr>
+                      </pic:pic>
+                    </a:graphicData>
+                  </a:graphic>
+                </wp:inline>
+              </w:drawing>
+            </w:r>
+          </w:p>
+        </w:tc>
+      </w:tr>
+      <w:tr>
+        <w:tblPrEx>
+          <w:tblBorders>
+            <w:top w:val="single" w:color="auto" w:sz="4" w:space="0"/>
+            <w:left w:val="single" w:color="auto" w:sz="4" w:space="0"/>
+            <w:bottom w:val="single" w:color="auto" w:sz="4" w:space="0"/>
+            <w:right w:val="single" w:color="auto" w:sz="4" w:space="0"/>
+            <w:insideH w:val="single" w:color="auto" w:sz="4" w:space="0"/>
+            <w:insideV w:val="single" w:color="auto" w:sz="4" w:space="0"/>
+          </w:tblBorders>
+          <w:tblCellMar>
+            <w:left w:w="108" w:type="dxa"/>
+            <w:right w:w="108" w:type="dxa"/>
+          </w:tblCellMar>
+        </w:tblPrEx>
+        <w:tc>
+          <w:tcPr>
+            <w:tcW w:w="9571" w:type="dxa"/>
+            <w:shd w:val="clear"/>
+            <w:vAlign w:val="top"/>
+          </w:tcPr>
+          <w:p>
+            <w:pPr>
+              <w:keepNext w:val="0"/>
+              <w:keepLines w:val="0"/>
+              <w:widowControl/>
+              <w:suppressLineNumbers w:val="0"/>
+              <w:shd w:val="clear" w:fill="FFFFFF"/>
+              <w:spacing w:line="285" w:lineRule="atLeast"/>
+              <w:jc w:val="left"/>
+              <w:rPr>
+                <w:rFonts w:ascii="Consolas" w:hAnsi="Consolas" w:eastAsia="Consolas" w:cs="Consolas"/>
+                <w:b w:val="0"/>
+                <w:bCs w:val="0"/>
+                <w:color w:val="000000"/>
+                <w:sz w:val="21"/>
+                <w:szCs w:val="21"/>
+              </w:rPr>
+            </w:pPr>
+            <w:r>
+              <w:rPr>
+                <w:rFonts w:hint="default" w:ascii="Consolas" w:hAnsi="Consolas" w:eastAsia="Consolas" w:cs="Consolas"/>
+                <w:b w:val="0"/>
+                <w:bCs w:val="0"/>
+                <w:color w:val="0000FF"/>
+                <w:kern w:val="0"/>
+                <w:sz w:val="21"/>
+                <w:szCs w:val="21"/>
+                <w:shd w:val="clear" w:fill="FFFFFF"/>
+                <w:lang w:val="en-US" w:eastAsia="zh-CN" w:bidi="ar"/>
+              </w:rPr>
+              <w:t>import</w:t>
+            </w:r>
+            <w:r>
+              <w:rPr>
+                <w:rFonts w:hint="default" w:ascii="Consolas" w:hAnsi="Consolas" w:eastAsia="Consolas" w:cs="Consolas"/>
+                <w:b w:val="0"/>
+                <w:bCs w:val="0"/>
+                <w:color w:val="000000"/>
+                <w:kern w:val="0"/>
+                <w:sz w:val="21"/>
+                <w:szCs w:val="21"/>
+                <w:shd w:val="clear" w:fill="FFFFFF"/>
+                <w:lang w:val="en-US" w:eastAsia="zh-CN" w:bidi="ar"/>
+              </w:rPr>
+              <w:t xml:space="preserve"> cv2</w:t>
+            </w:r>
+          </w:p>
+          <w:p>
+            <w:pPr>
+              <w:keepNext w:val="0"/>
+              <w:keepLines w:val="0"/>
+              <w:widowControl/>
+              <w:suppressLineNumbers w:val="0"/>
+              <w:shd w:val="clear" w:fill="FFFFFF"/>
+              <w:spacing w:line="285" w:lineRule="atLeast"/>
+              <w:jc w:val="left"/>
+              <w:rPr>
+                <w:rFonts w:hint="default" w:ascii="Consolas" w:hAnsi="Consolas" w:eastAsia="Consolas" w:cs="Consolas"/>
+                <w:b w:val="0"/>
+                <w:bCs w:val="0"/>
+                <w:color w:val="000000"/>
+                <w:sz w:val="21"/>
+                <w:szCs w:val="21"/>
+              </w:rPr>
+            </w:pPr>
+            <w:r>
+              <w:rPr>
+                <w:rFonts w:hint="default" w:ascii="Consolas" w:hAnsi="Consolas" w:eastAsia="Consolas" w:cs="Consolas"/>
+                <w:b w:val="0"/>
+                <w:bCs w:val="0"/>
+                <w:color w:val="0000FF"/>
+                <w:kern w:val="0"/>
+                <w:sz w:val="21"/>
+                <w:szCs w:val="21"/>
+                <w:shd w:val="clear" w:fill="FFFFFF"/>
+                <w:lang w:val="en-US" w:eastAsia="zh-CN" w:bidi="ar"/>
+              </w:rPr>
+              <w:t>import</w:t>
+            </w:r>
+            <w:r>
+              <w:rPr>
+                <w:rFonts w:hint="default" w:ascii="Consolas" w:hAnsi="Consolas" w:eastAsia="Consolas" w:cs="Consolas"/>
+                <w:b w:val="0"/>
+                <w:bCs w:val="0"/>
+                <w:color w:val="000000"/>
+                <w:kern w:val="0"/>
+                <w:sz w:val="21"/>
+                <w:szCs w:val="21"/>
+                <w:shd w:val="clear" w:fill="FFFFFF"/>
+                <w:lang w:val="en-US" w:eastAsia="zh-CN" w:bidi="ar"/>
+              </w:rPr>
+              <w:t xml:space="preserve"> numpy </w:t>
+            </w:r>
+            <w:r>
+              <w:rPr>
+                <w:rFonts w:hint="default" w:ascii="Consolas" w:hAnsi="Consolas" w:eastAsia="Consolas" w:cs="Consolas"/>
+                <w:b w:val="0"/>
+                <w:bCs w:val="0"/>
+                <w:color w:val="0000FF"/>
+                <w:kern w:val="0"/>
+                <w:sz w:val="21"/>
+                <w:szCs w:val="21"/>
+                <w:shd w:val="clear" w:fill="FFFFFF"/>
+                <w:lang w:val="en-US" w:eastAsia="zh-CN" w:bidi="ar"/>
+              </w:rPr>
+              <w:t>as</w:t>
+            </w:r>
+            <w:r>
+              <w:rPr>
+                <w:rFonts w:hint="default" w:ascii="Consolas" w:hAnsi="Consolas" w:eastAsia="Consolas" w:cs="Consolas"/>
+                <w:b w:val="0"/>
+                <w:bCs w:val="0"/>
+                <w:color w:val="000000"/>
+                <w:kern w:val="0"/>
+                <w:sz w:val="21"/>
+                <w:szCs w:val="21"/>
+                <w:shd w:val="clear" w:fill="FFFFFF"/>
+                <w:lang w:val="en-US" w:eastAsia="zh-CN" w:bidi="ar"/>
+              </w:rPr>
+              <w:t xml:space="preserve"> np</w:t>
+            </w:r>
+          </w:p>
+          <w:p>
+            <w:pPr>
+              <w:keepNext w:val="0"/>
+              <w:keepLines w:val="0"/>
+              <w:widowControl/>
+              <w:suppressLineNumbers w:val="0"/>
+              <w:shd w:val="clear" w:fill="FFFFFF"/>
+              <w:spacing w:line="285" w:lineRule="atLeast"/>
+              <w:jc w:val="left"/>
+              <w:rPr>
+                <w:rFonts w:hint="default" w:ascii="Consolas" w:hAnsi="Consolas" w:eastAsia="Consolas" w:cs="Consolas"/>
+                <w:b w:val="0"/>
+                <w:bCs w:val="0"/>
+                <w:color w:val="000000"/>
+                <w:sz w:val="21"/>
+                <w:szCs w:val="21"/>
+              </w:rPr>
+            </w:pPr>
+            <w:r>
+              <w:rPr>
+                <w:rFonts w:hint="default" w:ascii="Consolas" w:hAnsi="Consolas" w:eastAsia="Consolas" w:cs="Consolas"/>
+                <w:b w:val="0"/>
+                <w:bCs w:val="0"/>
+                <w:color w:val="0000FF"/>
+                <w:kern w:val="0"/>
+                <w:sz w:val="21"/>
+                <w:szCs w:val="21"/>
+                <w:shd w:val="clear" w:fill="FFFFFF"/>
+                <w:lang w:val="en-US" w:eastAsia="zh-CN" w:bidi="ar"/>
+              </w:rPr>
+              <w:t>import</w:t>
+            </w:r>
+            <w:r>
+              <w:rPr>
+                <w:rFonts w:hint="default" w:ascii="Consolas" w:hAnsi="Consolas" w:eastAsia="Consolas" w:cs="Consolas"/>
+                <w:b w:val="0"/>
+                <w:bCs w:val="0"/>
+                <w:color w:val="000000"/>
+                <w:kern w:val="0"/>
+                <w:sz w:val="21"/>
+                <w:szCs w:val="21"/>
+                <w:shd w:val="clear" w:fill="FFFFFF"/>
+                <w:lang w:val="en-US" w:eastAsia="zh-CN" w:bidi="ar"/>
+              </w:rPr>
+              <w:t xml:space="preserve"> matplotlib.pyplot </w:t>
+            </w:r>
+            <w:r>
+              <w:rPr>
+                <w:rFonts w:hint="default" w:ascii="Consolas" w:hAnsi="Consolas" w:eastAsia="Consolas" w:cs="Consolas"/>
+                <w:b w:val="0"/>
+                <w:bCs w:val="0"/>
+                <w:color w:val="0000FF"/>
+                <w:kern w:val="0"/>
+                <w:sz w:val="21"/>
+                <w:szCs w:val="21"/>
+                <w:shd w:val="clear" w:fill="FFFFFF"/>
+                <w:lang w:val="en-US" w:eastAsia="zh-CN" w:bidi="ar"/>
+              </w:rPr>
+              <w:t>as</w:t>
+            </w:r>
+            <w:r>
+              <w:rPr>
+                <w:rFonts w:hint="default" w:ascii="Consolas" w:hAnsi="Consolas" w:eastAsia="Consolas" w:cs="Consolas"/>
+                <w:b w:val="0"/>
+                <w:bCs w:val="0"/>
+                <w:color w:val="000000"/>
+                <w:kern w:val="0"/>
+                <w:sz w:val="21"/>
+                <w:szCs w:val="21"/>
+                <w:shd w:val="clear" w:fill="FFFFFF"/>
+                <w:lang w:val="en-US" w:eastAsia="zh-CN" w:bidi="ar"/>
+              </w:rPr>
+              <w:t xml:space="preserve"> plt</w:t>
+            </w:r>
+          </w:p>
+          <w:p>
+            <w:pPr>
+              <w:keepNext w:val="0"/>
+              <w:keepLines w:val="0"/>
+              <w:widowControl/>
+              <w:suppressLineNumbers w:val="0"/>
+              <w:shd w:val="clear" w:fill="FFFFFF"/>
+              <w:spacing w:line="285" w:lineRule="atLeast"/>
+              <w:jc w:val="left"/>
+              <w:rPr>
+                <w:rFonts w:hint="default" w:ascii="Consolas" w:hAnsi="Consolas" w:eastAsia="Consolas" w:cs="Consolas"/>
+                <w:b w:val="0"/>
+                <w:bCs w:val="0"/>
+                <w:color w:val="000000"/>
+                <w:sz w:val="21"/>
+                <w:szCs w:val="21"/>
+              </w:rPr>
+            </w:pPr>
+          </w:p>
+          <w:p>
+            <w:pPr>
+              <w:keepNext w:val="0"/>
+              <w:keepLines w:val="0"/>
+              <w:widowControl/>
+              <w:suppressLineNumbers w:val="0"/>
+              <w:shd w:val="clear" w:fill="FFFFFF"/>
+              <w:spacing w:line="285" w:lineRule="atLeast"/>
+              <w:jc w:val="left"/>
+              <w:rPr>
+                <w:rFonts w:hint="default" w:ascii="Consolas" w:hAnsi="Consolas" w:eastAsia="Consolas" w:cs="Consolas"/>
+                <w:b w:val="0"/>
+                <w:bCs w:val="0"/>
+                <w:color w:val="000000"/>
+                <w:sz w:val="21"/>
+                <w:szCs w:val="21"/>
+              </w:rPr>
+            </w:pPr>
+            <w:r>
+              <w:rPr>
+                <w:rFonts w:hint="default" w:ascii="Consolas" w:hAnsi="Consolas" w:eastAsia="Consolas" w:cs="Consolas"/>
+                <w:b w:val="0"/>
+                <w:bCs w:val="0"/>
+                <w:color w:val="008000"/>
+                <w:kern w:val="0"/>
+                <w:sz w:val="21"/>
+                <w:szCs w:val="21"/>
+                <w:shd w:val="clear" w:fill="FFFFFF"/>
+                <w:lang w:val="en-US" w:eastAsia="zh-CN" w:bidi="ar"/>
+              </w:rPr>
+              <w:t># Функція для підготовки зображення</w:t>
+            </w:r>
+          </w:p>
+          <w:p>
+            <w:pPr>
+              <w:keepNext w:val="0"/>
+              <w:keepLines w:val="0"/>
+              <w:widowControl/>
+              <w:suppressLineNumbers w:val="0"/>
+              <w:shd w:val="clear" w:fill="FFFFFF"/>
+              <w:spacing w:line="285" w:lineRule="atLeast"/>
+              <w:jc w:val="left"/>
+              <w:rPr>
+                <w:rFonts w:hint="default" w:ascii="Consolas" w:hAnsi="Consolas" w:eastAsia="Consolas" w:cs="Consolas"/>
+                <w:b w:val="0"/>
+                <w:bCs w:val="0"/>
+                <w:color w:val="000000"/>
+                <w:sz w:val="21"/>
+                <w:szCs w:val="21"/>
+              </w:rPr>
+            </w:pPr>
+            <w:r>
+              <w:rPr>
+                <w:rFonts w:hint="default" w:ascii="Consolas" w:hAnsi="Consolas" w:eastAsia="Consolas" w:cs="Consolas"/>
+                <w:b w:val="0"/>
+                <w:bCs w:val="0"/>
+                <w:color w:val="0000FF"/>
+                <w:kern w:val="0"/>
+                <w:sz w:val="21"/>
+                <w:szCs w:val="21"/>
+                <w:shd w:val="clear" w:fill="FFFFFF"/>
+                <w:lang w:val="en-US" w:eastAsia="zh-CN" w:bidi="ar"/>
+              </w:rPr>
+              <w:t>def</w:t>
+            </w:r>
+            <w:r>
+              <w:rPr>
+                <w:rFonts w:hint="default" w:ascii="Consolas" w:hAnsi="Consolas" w:eastAsia="Consolas" w:cs="Consolas"/>
+                <w:b w:val="0"/>
+                <w:bCs w:val="0"/>
+                <w:color w:val="000000"/>
+                <w:kern w:val="0"/>
+                <w:sz w:val="21"/>
+                <w:szCs w:val="21"/>
+                <w:shd w:val="clear" w:fill="FFFFFF"/>
+                <w:lang w:val="en-US" w:eastAsia="zh-CN" w:bidi="ar"/>
+              </w:rPr>
+              <w:t xml:space="preserve"> prepare_image(image_path):</w:t>
+            </w:r>
+          </w:p>
+          <w:p>
+            <w:pPr>
+              <w:keepNext w:val="0"/>
+              <w:keepLines w:val="0"/>
+              <w:widowControl/>
+              <w:suppressLineNumbers w:val="0"/>
+              <w:shd w:val="clear" w:fill="FFFFFF"/>
+              <w:spacing w:line="285" w:lineRule="atLeast"/>
+              <w:jc w:val="left"/>
+              <w:rPr>
+                <w:rFonts w:hint="default" w:ascii="Consolas" w:hAnsi="Consolas" w:eastAsia="Consolas" w:cs="Consolas"/>
+                <w:b w:val="0"/>
+                <w:bCs w:val="0"/>
+                <w:color w:val="000000"/>
+                <w:sz w:val="21"/>
+                <w:szCs w:val="21"/>
+              </w:rPr>
+            </w:pPr>
+            <w:r>
+              <w:rPr>
+                <w:rFonts w:hint="default" w:ascii="Consolas" w:hAnsi="Consolas" w:eastAsia="Consolas" w:cs="Consolas"/>
+                <w:b w:val="0"/>
+                <w:bCs w:val="0"/>
+                <w:color w:val="000000"/>
+                <w:kern w:val="0"/>
+                <w:sz w:val="21"/>
+                <w:szCs w:val="21"/>
+                <w:shd w:val="clear" w:fill="FFFFFF"/>
+                <w:lang w:val="en-US" w:eastAsia="zh-CN" w:bidi="ar"/>
+              </w:rPr>
+              <w:t>    img = cv2.imread(image_path, cv2.IMREAD_GRAYSCALE)</w:t>
+            </w:r>
+          </w:p>
+          <w:p>
+            <w:pPr>
+              <w:keepNext w:val="0"/>
+              <w:keepLines w:val="0"/>
+              <w:widowControl/>
+              <w:suppressLineNumbers w:val="0"/>
+              <w:shd w:val="clear" w:fill="FFFFFF"/>
+              <w:spacing w:line="285" w:lineRule="atLeast"/>
+              <w:jc w:val="left"/>
+              <w:rPr>
+                <w:rFonts w:hint="default" w:ascii="Consolas" w:hAnsi="Consolas" w:eastAsia="Consolas" w:cs="Consolas"/>
+                <w:b w:val="0"/>
+                <w:bCs w:val="0"/>
+                <w:color w:val="000000"/>
+                <w:sz w:val="21"/>
+                <w:szCs w:val="21"/>
+              </w:rPr>
+            </w:pPr>
+            <w:r>
+              <w:rPr>
+                <w:rFonts w:hint="default" w:ascii="Consolas" w:hAnsi="Consolas" w:eastAsia="Consolas" w:cs="Consolas"/>
+                <w:b w:val="0"/>
+                <w:bCs w:val="0"/>
+                <w:color w:val="000000"/>
+                <w:kern w:val="0"/>
+                <w:sz w:val="21"/>
+                <w:szCs w:val="21"/>
+                <w:shd w:val="clear" w:fill="FFFFFF"/>
+                <w:lang w:val="en-US" w:eastAsia="zh-CN" w:bidi="ar"/>
+              </w:rPr>
+              <w:t>    img_resized = cv2.resize(img, (</w:t>
+            </w:r>
+            <w:r>
+              <w:rPr>
+                <w:rFonts w:hint="default" w:ascii="Consolas" w:hAnsi="Consolas" w:eastAsia="Consolas" w:cs="Consolas"/>
+                <w:b w:val="0"/>
+                <w:bCs w:val="0"/>
+                <w:color w:val="098658"/>
+                <w:kern w:val="0"/>
+                <w:sz w:val="21"/>
+                <w:szCs w:val="21"/>
+                <w:shd w:val="clear" w:fill="FFFFFF"/>
+                <w:lang w:val="en-US" w:eastAsia="zh-CN" w:bidi="ar"/>
+              </w:rPr>
+              <w:t>28</w:t>
+            </w:r>
+            <w:r>
+              <w:rPr>
+                <w:rFonts w:hint="default" w:ascii="Consolas" w:hAnsi="Consolas" w:eastAsia="Consolas" w:cs="Consolas"/>
+                <w:b w:val="0"/>
+                <w:bCs w:val="0"/>
+                <w:color w:val="000000"/>
+                <w:kern w:val="0"/>
+                <w:sz w:val="21"/>
+                <w:szCs w:val="21"/>
+                <w:shd w:val="clear" w:fill="FFFFFF"/>
+                <w:lang w:val="en-US" w:eastAsia="zh-CN" w:bidi="ar"/>
+              </w:rPr>
+              <w:t xml:space="preserve">, </w:t>
+            </w:r>
+            <w:r>
+              <w:rPr>
+                <w:rFonts w:hint="default" w:ascii="Consolas" w:hAnsi="Consolas" w:eastAsia="Consolas" w:cs="Consolas"/>
+                <w:b w:val="0"/>
+                <w:bCs w:val="0"/>
+                <w:color w:val="098658"/>
+                <w:kern w:val="0"/>
+                <w:sz w:val="21"/>
+                <w:szCs w:val="21"/>
+                <w:shd w:val="clear" w:fill="FFFFFF"/>
+                <w:lang w:val="en-US" w:eastAsia="zh-CN" w:bidi="ar"/>
+              </w:rPr>
+              <w:t>28</w:t>
+            </w:r>
+            <w:r>
+              <w:rPr>
+                <w:rFonts w:hint="default" w:ascii="Consolas" w:hAnsi="Consolas" w:eastAsia="Consolas" w:cs="Consolas"/>
+                <w:b w:val="0"/>
+                <w:bCs w:val="0"/>
+                <w:color w:val="000000"/>
+                <w:kern w:val="0"/>
+                <w:sz w:val="21"/>
+                <w:szCs w:val="21"/>
+                <w:shd w:val="clear" w:fill="FFFFFF"/>
+                <w:lang w:val="en-US" w:eastAsia="zh-CN" w:bidi="ar"/>
+              </w:rPr>
+              <w:t>), interpolation=cv2.INTER_AREA)</w:t>
+            </w:r>
+          </w:p>
+          <w:p>
+            <w:pPr>
+              <w:keepNext w:val="0"/>
+              <w:keepLines w:val="0"/>
+              <w:widowControl/>
+              <w:suppressLineNumbers w:val="0"/>
+              <w:shd w:val="clear" w:fill="FFFFFF"/>
+              <w:spacing w:line="285" w:lineRule="atLeast"/>
+              <w:jc w:val="left"/>
+              <w:rPr>
+                <w:rFonts w:hint="default" w:ascii="Consolas" w:hAnsi="Consolas" w:eastAsia="Consolas" w:cs="Consolas"/>
+                <w:b w:val="0"/>
+                <w:bCs w:val="0"/>
+                <w:color w:val="000000"/>
+                <w:sz w:val="21"/>
+                <w:szCs w:val="21"/>
+              </w:rPr>
+            </w:pPr>
+            <w:r>
+              <w:rPr>
+                <w:rFonts w:hint="default" w:ascii="Consolas" w:hAnsi="Consolas" w:eastAsia="Consolas" w:cs="Consolas"/>
+                <w:b w:val="0"/>
+                <w:bCs w:val="0"/>
+                <w:color w:val="000000"/>
+                <w:kern w:val="0"/>
+                <w:sz w:val="21"/>
+                <w:szCs w:val="21"/>
+                <w:shd w:val="clear" w:fill="FFFFFF"/>
+                <w:lang w:val="en-US" w:eastAsia="zh-CN" w:bidi="ar"/>
+              </w:rPr>
+              <w:t>    img_resized = img_resized.astype(np.uint8)  </w:t>
+            </w:r>
+            <w:r>
+              <w:rPr>
+                <w:rFonts w:hint="default" w:ascii="Consolas" w:hAnsi="Consolas" w:eastAsia="Consolas" w:cs="Consolas"/>
+                <w:b w:val="0"/>
+                <w:bCs w:val="0"/>
+                <w:color w:val="008000"/>
+                <w:kern w:val="0"/>
+                <w:sz w:val="21"/>
+                <w:szCs w:val="21"/>
+                <w:shd w:val="clear" w:fill="FFFFFF"/>
+                <w:lang w:val="en-US" w:eastAsia="zh-CN" w:bidi="ar"/>
+              </w:rPr>
+              <w:t># Переконуємося, що значення від 0 до 255</w:t>
+            </w:r>
+          </w:p>
+          <w:p>
+            <w:pPr>
+              <w:keepNext w:val="0"/>
+              <w:keepLines w:val="0"/>
+              <w:widowControl/>
+              <w:suppressLineNumbers w:val="0"/>
+              <w:shd w:val="clear" w:fill="FFFFFF"/>
+              <w:spacing w:line="285" w:lineRule="atLeast"/>
+              <w:jc w:val="left"/>
+              <w:rPr>
+                <w:rFonts w:hint="default" w:ascii="Consolas" w:hAnsi="Consolas" w:eastAsia="Consolas" w:cs="Consolas"/>
+                <w:b w:val="0"/>
+                <w:bCs w:val="0"/>
+                <w:color w:val="000000"/>
+                <w:sz w:val="21"/>
+                <w:szCs w:val="21"/>
+              </w:rPr>
+            </w:pPr>
+            <w:r>
+              <w:rPr>
+                <w:rFonts w:hint="default" w:ascii="Consolas" w:hAnsi="Consolas" w:eastAsia="Consolas" w:cs="Consolas"/>
+                <w:b w:val="0"/>
+                <w:bCs w:val="0"/>
+                <w:color w:val="000000"/>
+                <w:kern w:val="0"/>
+                <w:sz w:val="21"/>
+                <w:szCs w:val="21"/>
+                <w:shd w:val="clear" w:fill="FFFFFF"/>
+                <w:lang w:val="en-US" w:eastAsia="zh-CN" w:bidi="ar"/>
+              </w:rPr>
+              <w:t>    img_flatten = img_resized.reshape(</w:t>
+            </w:r>
+            <w:r>
+              <w:rPr>
+                <w:rFonts w:hint="default" w:ascii="Consolas" w:hAnsi="Consolas" w:eastAsia="Consolas" w:cs="Consolas"/>
+                <w:b w:val="0"/>
+                <w:bCs w:val="0"/>
+                <w:color w:val="098658"/>
+                <w:kern w:val="0"/>
+                <w:sz w:val="21"/>
+                <w:szCs w:val="21"/>
+                <w:shd w:val="clear" w:fill="FFFFFF"/>
+                <w:lang w:val="en-US" w:eastAsia="zh-CN" w:bidi="ar"/>
+              </w:rPr>
+              <w:t>1</w:t>
+            </w:r>
+            <w:r>
+              <w:rPr>
+                <w:rFonts w:hint="default" w:ascii="Consolas" w:hAnsi="Consolas" w:eastAsia="Consolas" w:cs="Consolas"/>
+                <w:b w:val="0"/>
+                <w:bCs w:val="0"/>
+                <w:color w:val="000000"/>
+                <w:kern w:val="0"/>
+                <w:sz w:val="21"/>
+                <w:szCs w:val="21"/>
+                <w:shd w:val="clear" w:fill="FFFFFF"/>
+                <w:lang w:val="en-US" w:eastAsia="zh-CN" w:bidi="ar"/>
+              </w:rPr>
+              <w:t>, -</w:t>
+            </w:r>
+            <w:r>
+              <w:rPr>
+                <w:rFonts w:hint="default" w:ascii="Consolas" w:hAnsi="Consolas" w:eastAsia="Consolas" w:cs="Consolas"/>
+                <w:b w:val="0"/>
+                <w:bCs w:val="0"/>
+                <w:color w:val="098658"/>
+                <w:kern w:val="0"/>
+                <w:sz w:val="21"/>
+                <w:szCs w:val="21"/>
+                <w:shd w:val="clear" w:fill="FFFFFF"/>
+                <w:lang w:val="en-US" w:eastAsia="zh-CN" w:bidi="ar"/>
+              </w:rPr>
+              <w:t>1</w:t>
+            </w:r>
+            <w:r>
+              <w:rPr>
+                <w:rFonts w:hint="default" w:ascii="Consolas" w:hAnsi="Consolas" w:eastAsia="Consolas" w:cs="Consolas"/>
+                <w:b w:val="0"/>
+                <w:bCs w:val="0"/>
+                <w:color w:val="000000"/>
+                <w:kern w:val="0"/>
+                <w:sz w:val="21"/>
+                <w:szCs w:val="21"/>
+                <w:shd w:val="clear" w:fill="FFFFFF"/>
+                <w:lang w:val="en-US" w:eastAsia="zh-CN" w:bidi="ar"/>
+              </w:rPr>
+              <w:t>)  </w:t>
+            </w:r>
+            <w:r>
+              <w:rPr>
+                <w:rFonts w:hint="default" w:ascii="Consolas" w:hAnsi="Consolas" w:eastAsia="Consolas" w:cs="Consolas"/>
+                <w:b w:val="0"/>
+                <w:bCs w:val="0"/>
+                <w:color w:val="008000"/>
+                <w:kern w:val="0"/>
+                <w:sz w:val="21"/>
+                <w:szCs w:val="21"/>
+                <w:shd w:val="clear" w:fill="FFFFFF"/>
+                <w:lang w:val="en-US" w:eastAsia="zh-CN" w:bidi="ar"/>
+              </w:rPr>
+              <w:t># Перетворюємо в (1, 784)</w:t>
+            </w:r>
+          </w:p>
+          <w:p>
+            <w:pPr>
+              <w:keepNext w:val="0"/>
+              <w:keepLines w:val="0"/>
+              <w:widowControl/>
+              <w:suppressLineNumbers w:val="0"/>
+              <w:shd w:val="clear" w:fill="FFFFFF"/>
+              <w:spacing w:line="285" w:lineRule="atLeast"/>
+              <w:jc w:val="left"/>
+              <w:rPr>
+                <w:rFonts w:hint="default" w:ascii="Consolas" w:hAnsi="Consolas" w:eastAsia="Consolas" w:cs="Consolas"/>
+                <w:b w:val="0"/>
+                <w:bCs w:val="0"/>
+                <w:color w:val="000000"/>
+                <w:sz w:val="21"/>
+                <w:szCs w:val="21"/>
+              </w:rPr>
+            </w:pPr>
+            <w:r>
+              <w:rPr>
+                <w:rFonts w:hint="default" w:ascii="Consolas" w:hAnsi="Consolas" w:eastAsia="Consolas" w:cs="Consolas"/>
+                <w:b w:val="0"/>
+                <w:bCs w:val="0"/>
+                <w:color w:val="000000"/>
+                <w:kern w:val="0"/>
+                <w:sz w:val="21"/>
+                <w:szCs w:val="21"/>
+                <w:shd w:val="clear" w:fill="FFFFFF"/>
+                <w:lang w:val="en-US" w:eastAsia="zh-CN" w:bidi="ar"/>
+              </w:rPr>
+              <w:t xml:space="preserve">    </w:t>
+            </w:r>
+            <w:r>
+              <w:rPr>
+                <w:rFonts w:hint="default" w:ascii="Consolas" w:hAnsi="Consolas" w:eastAsia="Consolas" w:cs="Consolas"/>
+                <w:b w:val="0"/>
+                <w:bCs w:val="0"/>
+                <w:color w:val="0000FF"/>
+                <w:kern w:val="0"/>
+                <w:sz w:val="21"/>
+                <w:szCs w:val="21"/>
+                <w:shd w:val="clear" w:fill="FFFFFF"/>
+                <w:lang w:val="en-US" w:eastAsia="zh-CN" w:bidi="ar"/>
+              </w:rPr>
+              <w:t>return</w:t>
+            </w:r>
+            <w:r>
+              <w:rPr>
+                <w:rFonts w:hint="default" w:ascii="Consolas" w:hAnsi="Consolas" w:eastAsia="Consolas" w:cs="Consolas"/>
+                <w:b w:val="0"/>
+                <w:bCs w:val="0"/>
+                <w:color w:val="000000"/>
+                <w:kern w:val="0"/>
+                <w:sz w:val="21"/>
+                <w:szCs w:val="21"/>
+                <w:shd w:val="clear" w:fill="FFFFFF"/>
+                <w:lang w:val="en-US" w:eastAsia="zh-CN" w:bidi="ar"/>
+              </w:rPr>
+              <w:t xml:space="preserve"> img_flatten, img_resized</w:t>
+            </w:r>
+          </w:p>
+          <w:p>
+            <w:pPr>
+              <w:keepNext w:val="0"/>
+              <w:keepLines w:val="0"/>
+              <w:widowControl/>
+              <w:suppressLineNumbers w:val="0"/>
+              <w:jc w:val="left"/>
+            </w:pPr>
+          </w:p>
+          <w:p>
+            <w:pPr>
+              <w:keepNext w:val="0"/>
+              <w:keepLines w:val="0"/>
+              <w:widowControl/>
+              <w:suppressLineNumbers w:val="0"/>
+              <w:shd w:val="clear" w:fill="FFFFFF"/>
+              <w:spacing w:line="285" w:lineRule="atLeast"/>
+              <w:jc w:val="left"/>
+              <w:rPr>
+                <w:rFonts w:hint="default" w:ascii="Consolas" w:hAnsi="Consolas" w:eastAsia="Consolas" w:cs="Consolas"/>
+                <w:b w:val="0"/>
+                <w:bCs w:val="0"/>
+                <w:color w:val="000000"/>
+                <w:sz w:val="21"/>
+                <w:szCs w:val="21"/>
+              </w:rPr>
+            </w:pPr>
+            <w:r>
+              <w:rPr>
+                <w:rFonts w:hint="default" w:ascii="Consolas" w:hAnsi="Consolas" w:eastAsia="Consolas" w:cs="Consolas"/>
+                <w:b w:val="0"/>
+                <w:bCs w:val="0"/>
+                <w:color w:val="008000"/>
+                <w:kern w:val="0"/>
+                <w:sz w:val="21"/>
+                <w:szCs w:val="21"/>
+                <w:shd w:val="clear" w:fill="FFFFFF"/>
+                <w:lang w:val="en-US" w:eastAsia="zh-CN" w:bidi="ar"/>
+              </w:rPr>
+              <w:t># Завантажуємо три зображення</w:t>
+            </w:r>
+          </w:p>
+          <w:p>
+            <w:pPr>
+              <w:keepNext w:val="0"/>
+              <w:keepLines w:val="0"/>
+              <w:widowControl/>
+              <w:suppressLineNumbers w:val="0"/>
+              <w:shd w:val="clear" w:fill="FFFFFF"/>
+              <w:spacing w:line="285" w:lineRule="atLeast"/>
+              <w:jc w:val="left"/>
+              <w:rPr>
+                <w:rFonts w:hint="default" w:ascii="Consolas" w:hAnsi="Consolas" w:eastAsia="Consolas" w:cs="Consolas"/>
+                <w:b w:val="0"/>
+                <w:bCs w:val="0"/>
+                <w:color w:val="000000"/>
+                <w:sz w:val="21"/>
+                <w:szCs w:val="21"/>
+              </w:rPr>
+            </w:pPr>
+            <w:r>
+              <w:rPr>
+                <w:rFonts w:hint="default" w:ascii="Consolas" w:hAnsi="Consolas" w:eastAsia="Consolas" w:cs="Consolas"/>
+                <w:b w:val="0"/>
+                <w:bCs w:val="0"/>
+                <w:color w:val="000000"/>
+                <w:kern w:val="0"/>
+                <w:sz w:val="21"/>
+                <w:szCs w:val="21"/>
+                <w:shd w:val="clear" w:fill="FFFFFF"/>
+                <w:lang w:val="en-US" w:eastAsia="zh-CN" w:bidi="ar"/>
+              </w:rPr>
+              <w:t>image_paths = [</w:t>
+            </w:r>
+            <w:r>
+              <w:rPr>
+                <w:rFonts w:hint="default" w:ascii="Consolas" w:hAnsi="Consolas" w:eastAsia="Consolas" w:cs="Consolas"/>
+                <w:b w:val="0"/>
+                <w:bCs w:val="0"/>
+                <w:color w:val="A31515"/>
+                <w:kern w:val="0"/>
+                <w:sz w:val="21"/>
+                <w:szCs w:val="21"/>
+                <w:shd w:val="clear" w:fill="FFFFFF"/>
+                <w:lang w:val="en-US" w:eastAsia="zh-CN" w:bidi="ar"/>
+              </w:rPr>
+              <w:t>"1.png"</w:t>
+            </w:r>
+            <w:r>
+              <w:rPr>
+                <w:rFonts w:hint="default" w:ascii="Consolas" w:hAnsi="Consolas" w:eastAsia="Consolas" w:cs="Consolas"/>
+                <w:b w:val="0"/>
+                <w:bCs w:val="0"/>
+                <w:color w:val="000000"/>
+                <w:kern w:val="0"/>
+                <w:sz w:val="21"/>
+                <w:szCs w:val="21"/>
+                <w:shd w:val="clear" w:fill="FFFFFF"/>
+                <w:lang w:val="en-US" w:eastAsia="zh-CN" w:bidi="ar"/>
+              </w:rPr>
+              <w:t xml:space="preserve">, </w:t>
+            </w:r>
+            <w:r>
+              <w:rPr>
+                <w:rFonts w:hint="default" w:ascii="Consolas" w:hAnsi="Consolas" w:eastAsia="Consolas" w:cs="Consolas"/>
+                <w:b w:val="0"/>
+                <w:bCs w:val="0"/>
+                <w:color w:val="A31515"/>
+                <w:kern w:val="0"/>
+                <w:sz w:val="21"/>
+                <w:szCs w:val="21"/>
+                <w:shd w:val="clear" w:fill="FFFFFF"/>
+                <w:lang w:val="en-US" w:eastAsia="zh-CN" w:bidi="ar"/>
+              </w:rPr>
+              <w:t>"2.png"</w:t>
+            </w:r>
+            <w:r>
+              <w:rPr>
+                <w:rFonts w:hint="default" w:ascii="Consolas" w:hAnsi="Consolas" w:eastAsia="Consolas" w:cs="Consolas"/>
+                <w:b w:val="0"/>
+                <w:bCs w:val="0"/>
+                <w:color w:val="000000"/>
+                <w:kern w:val="0"/>
+                <w:sz w:val="21"/>
+                <w:szCs w:val="21"/>
+                <w:shd w:val="clear" w:fill="FFFFFF"/>
+                <w:lang w:val="en-US" w:eastAsia="zh-CN" w:bidi="ar"/>
+              </w:rPr>
+              <w:t xml:space="preserve">, </w:t>
+            </w:r>
+            <w:r>
+              <w:rPr>
+                <w:rFonts w:hint="default" w:ascii="Consolas" w:hAnsi="Consolas" w:eastAsia="Consolas" w:cs="Consolas"/>
+                <w:b w:val="0"/>
+                <w:bCs w:val="0"/>
+                <w:color w:val="A31515"/>
+                <w:kern w:val="0"/>
+                <w:sz w:val="21"/>
+                <w:szCs w:val="21"/>
+                <w:shd w:val="clear" w:fill="FFFFFF"/>
+                <w:lang w:val="en-US" w:eastAsia="zh-CN" w:bidi="ar"/>
+              </w:rPr>
+              <w:t>"3.png"</w:t>
+            </w:r>
+            <w:r>
+              <w:rPr>
+                <w:rFonts w:hint="default" w:ascii="Consolas" w:hAnsi="Consolas" w:eastAsia="Consolas" w:cs="Consolas"/>
+                <w:b w:val="0"/>
+                <w:bCs w:val="0"/>
+                <w:color w:val="000000"/>
+                <w:kern w:val="0"/>
+                <w:sz w:val="21"/>
+                <w:szCs w:val="21"/>
+                <w:shd w:val="clear" w:fill="FFFFFF"/>
+                <w:lang w:val="en-US" w:eastAsia="zh-CN" w:bidi="ar"/>
+              </w:rPr>
+              <w:t>]  </w:t>
+            </w:r>
+            <w:r>
+              <w:rPr>
+                <w:rFonts w:hint="default" w:ascii="Consolas" w:hAnsi="Consolas" w:eastAsia="Consolas" w:cs="Consolas"/>
+                <w:b w:val="0"/>
+                <w:bCs w:val="0"/>
+                <w:color w:val="008000"/>
+                <w:kern w:val="0"/>
+                <w:sz w:val="21"/>
+                <w:szCs w:val="21"/>
+                <w:shd w:val="clear" w:fill="FFFFFF"/>
+                <w:lang w:val="en-US" w:eastAsia="zh-CN" w:bidi="ar"/>
+              </w:rPr>
+              <w:t># Замініть на свої файли</w:t>
+            </w:r>
+          </w:p>
+          <w:p>
+            <w:pPr>
+              <w:keepNext w:val="0"/>
+              <w:keepLines w:val="0"/>
+              <w:widowControl/>
+              <w:suppressLineNumbers w:val="0"/>
+              <w:shd w:val="clear" w:fill="FFFFFF"/>
+              <w:spacing w:line="285" w:lineRule="atLeast"/>
+              <w:jc w:val="left"/>
+              <w:rPr>
+                <w:rFonts w:hint="default" w:ascii="Consolas" w:hAnsi="Consolas" w:eastAsia="Consolas" w:cs="Consolas"/>
+                <w:b w:val="0"/>
+                <w:bCs w:val="0"/>
+                <w:color w:val="000000"/>
+                <w:sz w:val="21"/>
+                <w:szCs w:val="21"/>
+              </w:rPr>
+            </w:pPr>
+            <w:r>
+              <w:rPr>
+                <w:rFonts w:hint="default" w:ascii="Consolas" w:hAnsi="Consolas" w:eastAsia="Consolas" w:cs="Consolas"/>
+                <w:b w:val="0"/>
+                <w:bCs w:val="0"/>
+                <w:color w:val="000000"/>
+                <w:kern w:val="0"/>
+                <w:sz w:val="21"/>
+                <w:szCs w:val="21"/>
+                <w:shd w:val="clear" w:fill="FFFFFF"/>
+                <w:lang w:val="en-US" w:eastAsia="zh-CN" w:bidi="ar"/>
+              </w:rPr>
+              <w:t>samples = []</w:t>
+            </w:r>
+          </w:p>
+          <w:p>
+            <w:pPr>
+              <w:keepNext w:val="0"/>
+              <w:keepLines w:val="0"/>
+              <w:widowControl/>
+              <w:suppressLineNumbers w:val="0"/>
+              <w:shd w:val="clear" w:fill="FFFFFF"/>
+              <w:spacing w:line="285" w:lineRule="atLeast"/>
+              <w:jc w:val="left"/>
+              <w:rPr>
+                <w:rFonts w:hint="default" w:ascii="Consolas" w:hAnsi="Consolas" w:eastAsia="Consolas" w:cs="Consolas"/>
+                <w:b w:val="0"/>
+                <w:bCs w:val="0"/>
+                <w:color w:val="000000"/>
+                <w:sz w:val="21"/>
+                <w:szCs w:val="21"/>
+              </w:rPr>
+            </w:pPr>
+            <w:r>
+              <w:rPr>
+                <w:rFonts w:hint="default" w:ascii="Consolas" w:hAnsi="Consolas" w:eastAsia="Consolas" w:cs="Consolas"/>
+                <w:b w:val="0"/>
+                <w:bCs w:val="0"/>
+                <w:color w:val="000000"/>
+                <w:kern w:val="0"/>
+                <w:sz w:val="21"/>
+                <w:szCs w:val="21"/>
+                <w:shd w:val="clear" w:fill="FFFFFF"/>
+                <w:lang w:val="en-US" w:eastAsia="zh-CN" w:bidi="ar"/>
+              </w:rPr>
+              <w:t>visuals = []</w:t>
+            </w:r>
+          </w:p>
+          <w:p>
+            <w:pPr>
+              <w:keepNext w:val="0"/>
+              <w:keepLines w:val="0"/>
+              <w:widowControl/>
+              <w:suppressLineNumbers w:val="0"/>
+              <w:jc w:val="left"/>
+            </w:pPr>
+          </w:p>
+          <w:p>
+            <w:pPr>
+              <w:keepNext w:val="0"/>
+              <w:keepLines w:val="0"/>
+              <w:widowControl/>
+              <w:suppressLineNumbers w:val="0"/>
+              <w:shd w:val="clear" w:fill="FFFFFF"/>
+              <w:spacing w:line="285" w:lineRule="atLeast"/>
+              <w:jc w:val="left"/>
+              <w:rPr>
+                <w:rFonts w:hint="default" w:ascii="Consolas" w:hAnsi="Consolas" w:eastAsia="Consolas" w:cs="Consolas"/>
+                <w:b w:val="0"/>
+                <w:bCs w:val="0"/>
+                <w:color w:val="000000"/>
+                <w:sz w:val="21"/>
+                <w:szCs w:val="21"/>
+              </w:rPr>
+            </w:pPr>
+            <w:r>
+              <w:rPr>
+                <w:rFonts w:hint="default" w:ascii="Consolas" w:hAnsi="Consolas" w:eastAsia="Consolas" w:cs="Consolas"/>
+                <w:b w:val="0"/>
+                <w:bCs w:val="0"/>
+                <w:color w:val="0000FF"/>
+                <w:kern w:val="0"/>
+                <w:sz w:val="21"/>
+                <w:szCs w:val="21"/>
+                <w:shd w:val="clear" w:fill="FFFFFF"/>
+                <w:lang w:val="en-US" w:eastAsia="zh-CN" w:bidi="ar"/>
+              </w:rPr>
+              <w:t>for</w:t>
+            </w:r>
+            <w:r>
+              <w:rPr>
+                <w:rFonts w:hint="default" w:ascii="Consolas" w:hAnsi="Consolas" w:eastAsia="Consolas" w:cs="Consolas"/>
+                <w:b w:val="0"/>
+                <w:bCs w:val="0"/>
+                <w:color w:val="000000"/>
+                <w:kern w:val="0"/>
+                <w:sz w:val="21"/>
+                <w:szCs w:val="21"/>
+                <w:shd w:val="clear" w:fill="FFFFFF"/>
+                <w:lang w:val="en-US" w:eastAsia="zh-CN" w:bidi="ar"/>
+              </w:rPr>
+              <w:t xml:space="preserve"> path </w:t>
+            </w:r>
+            <w:r>
+              <w:rPr>
+                <w:rFonts w:hint="default" w:ascii="Consolas" w:hAnsi="Consolas" w:eastAsia="Consolas" w:cs="Consolas"/>
+                <w:b w:val="0"/>
+                <w:bCs w:val="0"/>
+                <w:color w:val="0000FF"/>
+                <w:kern w:val="0"/>
+                <w:sz w:val="21"/>
+                <w:szCs w:val="21"/>
+                <w:shd w:val="clear" w:fill="FFFFFF"/>
+                <w:lang w:val="en-US" w:eastAsia="zh-CN" w:bidi="ar"/>
+              </w:rPr>
+              <w:t>in</w:t>
+            </w:r>
+            <w:r>
+              <w:rPr>
+                <w:rFonts w:hint="default" w:ascii="Consolas" w:hAnsi="Consolas" w:eastAsia="Consolas" w:cs="Consolas"/>
+                <w:b w:val="0"/>
+                <w:bCs w:val="0"/>
+                <w:color w:val="000000"/>
+                <w:kern w:val="0"/>
+                <w:sz w:val="21"/>
+                <w:szCs w:val="21"/>
+                <w:shd w:val="clear" w:fill="FFFFFF"/>
+                <w:lang w:val="en-US" w:eastAsia="zh-CN" w:bidi="ar"/>
+              </w:rPr>
+              <w:t xml:space="preserve"> image_paths:</w:t>
+            </w:r>
+          </w:p>
+          <w:p>
+            <w:pPr>
+              <w:keepNext w:val="0"/>
+              <w:keepLines w:val="0"/>
+              <w:widowControl/>
+              <w:suppressLineNumbers w:val="0"/>
+              <w:shd w:val="clear" w:fill="FFFFFF"/>
+              <w:spacing w:line="285" w:lineRule="atLeast"/>
+              <w:jc w:val="left"/>
+              <w:rPr>
+                <w:rFonts w:hint="default" w:ascii="Consolas" w:hAnsi="Consolas" w:eastAsia="Consolas" w:cs="Consolas"/>
+                <w:b w:val="0"/>
+                <w:bCs w:val="0"/>
+                <w:color w:val="000000"/>
+                <w:sz w:val="21"/>
+                <w:szCs w:val="21"/>
+              </w:rPr>
+            </w:pPr>
+            <w:r>
+              <w:rPr>
+                <w:rFonts w:hint="default" w:ascii="Consolas" w:hAnsi="Consolas" w:eastAsia="Consolas" w:cs="Consolas"/>
+                <w:b w:val="0"/>
+                <w:bCs w:val="0"/>
+                <w:color w:val="000000"/>
+                <w:kern w:val="0"/>
+                <w:sz w:val="21"/>
+                <w:szCs w:val="21"/>
+                <w:shd w:val="clear" w:fill="FFFFFF"/>
+                <w:lang w:val="en-US" w:eastAsia="zh-CN" w:bidi="ar"/>
+              </w:rPr>
+              <w:t>    img_flatten, img_resized = prepare_image(path)</w:t>
+            </w:r>
+          </w:p>
+          <w:p>
+            <w:pPr>
+              <w:keepNext w:val="0"/>
+              <w:keepLines w:val="0"/>
+              <w:widowControl/>
+              <w:suppressLineNumbers w:val="0"/>
+              <w:shd w:val="clear" w:fill="FFFFFF"/>
+              <w:spacing w:line="285" w:lineRule="atLeast"/>
+              <w:jc w:val="left"/>
+              <w:rPr>
+                <w:rFonts w:hint="default" w:ascii="Consolas" w:hAnsi="Consolas" w:eastAsia="Consolas" w:cs="Consolas"/>
+                <w:b w:val="0"/>
+                <w:bCs w:val="0"/>
+                <w:color w:val="000000"/>
+                <w:sz w:val="21"/>
+                <w:szCs w:val="21"/>
+              </w:rPr>
+            </w:pPr>
+            <w:r>
+              <w:rPr>
+                <w:rFonts w:hint="default" w:ascii="Consolas" w:hAnsi="Consolas" w:eastAsia="Consolas" w:cs="Consolas"/>
+                <w:b w:val="0"/>
+                <w:bCs w:val="0"/>
+                <w:color w:val="000000"/>
+                <w:kern w:val="0"/>
+                <w:sz w:val="21"/>
+                <w:szCs w:val="21"/>
+                <w:shd w:val="clear" w:fill="FFFFFF"/>
+                <w:lang w:val="en-US" w:eastAsia="zh-CN" w:bidi="ar"/>
+              </w:rPr>
+              <w:t>    samples.append(img_flatten)</w:t>
+            </w:r>
+          </w:p>
+          <w:p>
+            <w:pPr>
+              <w:keepNext w:val="0"/>
+              <w:keepLines w:val="0"/>
+              <w:widowControl/>
+              <w:suppressLineNumbers w:val="0"/>
+              <w:shd w:val="clear" w:fill="FFFFFF"/>
+              <w:spacing w:line="285" w:lineRule="atLeast"/>
+              <w:jc w:val="left"/>
+              <w:rPr>
+                <w:rFonts w:hint="default" w:ascii="Consolas" w:hAnsi="Consolas" w:eastAsia="Consolas" w:cs="Consolas"/>
+                <w:b w:val="0"/>
+                <w:bCs w:val="0"/>
+                <w:color w:val="000000"/>
+                <w:sz w:val="21"/>
+                <w:szCs w:val="21"/>
+              </w:rPr>
+            </w:pPr>
+            <w:r>
+              <w:rPr>
+                <w:rFonts w:hint="default" w:ascii="Consolas" w:hAnsi="Consolas" w:eastAsia="Consolas" w:cs="Consolas"/>
+                <w:b w:val="0"/>
+                <w:bCs w:val="0"/>
+                <w:color w:val="000000"/>
+                <w:kern w:val="0"/>
+                <w:sz w:val="21"/>
+                <w:szCs w:val="21"/>
+                <w:shd w:val="clear" w:fill="FFFFFF"/>
+                <w:lang w:val="en-US" w:eastAsia="zh-CN" w:bidi="ar"/>
+              </w:rPr>
+              <w:t>    visuals.append(img_resized)</w:t>
+            </w:r>
+          </w:p>
+          <w:p>
+            <w:pPr>
+              <w:keepNext w:val="0"/>
+              <w:keepLines w:val="0"/>
+              <w:widowControl/>
+              <w:suppressLineNumbers w:val="0"/>
+              <w:jc w:val="left"/>
+            </w:pPr>
+          </w:p>
+          <w:p>
+            <w:pPr>
+              <w:keepNext w:val="0"/>
+              <w:keepLines w:val="0"/>
+              <w:widowControl/>
+              <w:suppressLineNumbers w:val="0"/>
+              <w:shd w:val="clear" w:fill="FFFFFF"/>
+              <w:spacing w:line="285" w:lineRule="atLeast"/>
+              <w:jc w:val="left"/>
+              <w:rPr>
+                <w:rFonts w:hint="default" w:ascii="Consolas" w:hAnsi="Consolas" w:eastAsia="Consolas" w:cs="Consolas"/>
+                <w:b w:val="0"/>
+                <w:bCs w:val="0"/>
+                <w:color w:val="000000"/>
+                <w:sz w:val="21"/>
+                <w:szCs w:val="21"/>
+              </w:rPr>
+            </w:pPr>
+            <w:r>
+              <w:rPr>
+                <w:rFonts w:hint="default" w:ascii="Consolas" w:hAnsi="Consolas" w:eastAsia="Consolas" w:cs="Consolas"/>
+                <w:b w:val="0"/>
+                <w:bCs w:val="0"/>
+                <w:color w:val="008000"/>
+                <w:kern w:val="0"/>
+                <w:sz w:val="21"/>
+                <w:szCs w:val="21"/>
+                <w:shd w:val="clear" w:fill="FFFFFF"/>
+                <w:lang w:val="en-US" w:eastAsia="zh-CN" w:bidi="ar"/>
+              </w:rPr>
+              <w:t># Перетворюємо список у numpy-масив для передачі в модель</w:t>
+            </w:r>
+          </w:p>
+          <w:p>
+            <w:pPr>
+              <w:keepNext w:val="0"/>
+              <w:keepLines w:val="0"/>
+              <w:widowControl/>
+              <w:suppressLineNumbers w:val="0"/>
+              <w:shd w:val="clear" w:fill="FFFFFF"/>
+              <w:spacing w:line="285" w:lineRule="atLeast"/>
+              <w:jc w:val="left"/>
+              <w:rPr>
+                <w:rFonts w:hint="default" w:ascii="Consolas" w:hAnsi="Consolas" w:eastAsia="Consolas" w:cs="Consolas"/>
+                <w:b w:val="0"/>
+                <w:bCs w:val="0"/>
+                <w:color w:val="000000"/>
+                <w:sz w:val="21"/>
+                <w:szCs w:val="21"/>
+              </w:rPr>
+            </w:pPr>
+            <w:r>
+              <w:rPr>
+                <w:rFonts w:hint="default" w:ascii="Consolas" w:hAnsi="Consolas" w:eastAsia="Consolas" w:cs="Consolas"/>
+                <w:b w:val="0"/>
+                <w:bCs w:val="0"/>
+                <w:color w:val="000000"/>
+                <w:kern w:val="0"/>
+                <w:sz w:val="21"/>
+                <w:szCs w:val="21"/>
+                <w:shd w:val="clear" w:fill="FFFFFF"/>
+                <w:lang w:val="en-US" w:eastAsia="zh-CN" w:bidi="ar"/>
+              </w:rPr>
+              <w:t>X_sample = np.vstack(samples)  </w:t>
+            </w:r>
+            <w:r>
+              <w:rPr>
+                <w:rFonts w:hint="default" w:ascii="Consolas" w:hAnsi="Consolas" w:eastAsia="Consolas" w:cs="Consolas"/>
+                <w:b w:val="0"/>
+                <w:bCs w:val="0"/>
+                <w:color w:val="008000"/>
+                <w:kern w:val="0"/>
+                <w:sz w:val="21"/>
+                <w:szCs w:val="21"/>
+                <w:shd w:val="clear" w:fill="FFFFFF"/>
+                <w:lang w:val="en-US" w:eastAsia="zh-CN" w:bidi="ar"/>
+              </w:rPr>
+              <w:t># (3, 784)</w:t>
+            </w:r>
+          </w:p>
+          <w:p>
+            <w:pPr>
+              <w:keepNext w:val="0"/>
+              <w:keepLines w:val="0"/>
+              <w:widowControl/>
+              <w:suppressLineNumbers w:val="0"/>
+              <w:jc w:val="left"/>
+            </w:pPr>
+          </w:p>
+          <w:p>
+            <w:pPr>
+              <w:keepNext w:val="0"/>
+              <w:keepLines w:val="0"/>
+              <w:widowControl/>
+              <w:suppressLineNumbers w:val="0"/>
+              <w:shd w:val="clear" w:fill="FFFFFF"/>
+              <w:spacing w:line="285" w:lineRule="atLeast"/>
+              <w:jc w:val="left"/>
+              <w:rPr>
+                <w:rFonts w:hint="default" w:ascii="Consolas" w:hAnsi="Consolas" w:eastAsia="Consolas" w:cs="Consolas"/>
+                <w:b w:val="0"/>
+                <w:bCs w:val="0"/>
+                <w:color w:val="000000"/>
+                <w:sz w:val="21"/>
+                <w:szCs w:val="21"/>
+              </w:rPr>
+            </w:pPr>
+            <w:r>
+              <w:rPr>
+                <w:rFonts w:hint="default" w:ascii="Consolas" w:hAnsi="Consolas" w:eastAsia="Consolas" w:cs="Consolas"/>
+                <w:b w:val="0"/>
+                <w:bCs w:val="0"/>
+                <w:color w:val="008000"/>
+                <w:kern w:val="0"/>
+                <w:sz w:val="21"/>
+                <w:szCs w:val="21"/>
+                <w:shd w:val="clear" w:fill="FFFFFF"/>
+                <w:lang w:val="en-US" w:eastAsia="zh-CN" w:bidi="ar"/>
+              </w:rPr>
+              <w:t># Передаємо в навчений класифікатор</w:t>
+            </w:r>
+          </w:p>
+          <w:p>
+            <w:pPr>
+              <w:keepNext w:val="0"/>
+              <w:keepLines w:val="0"/>
+              <w:widowControl/>
+              <w:suppressLineNumbers w:val="0"/>
+              <w:shd w:val="clear" w:fill="FFFFFF"/>
+              <w:spacing w:line="285" w:lineRule="atLeast"/>
+              <w:jc w:val="left"/>
+              <w:rPr>
+                <w:rFonts w:hint="default" w:ascii="Consolas" w:hAnsi="Consolas" w:eastAsia="Consolas" w:cs="Consolas"/>
+                <w:b w:val="0"/>
+                <w:bCs w:val="0"/>
+                <w:color w:val="000000"/>
+                <w:sz w:val="21"/>
+                <w:szCs w:val="21"/>
+              </w:rPr>
+            </w:pPr>
+            <w:r>
+              <w:rPr>
+                <w:rFonts w:hint="default" w:ascii="Consolas" w:hAnsi="Consolas" w:eastAsia="Consolas" w:cs="Consolas"/>
+                <w:b w:val="0"/>
+                <w:bCs w:val="0"/>
+                <w:color w:val="000000"/>
+                <w:kern w:val="0"/>
+                <w:sz w:val="21"/>
+                <w:szCs w:val="21"/>
+                <w:shd w:val="clear" w:fill="FFFFFF"/>
+                <w:lang w:val="en-US" w:eastAsia="zh-CN" w:bidi="ar"/>
+              </w:rPr>
+              <w:t>predictions = voting_clf.predict(X_sample)  </w:t>
+            </w:r>
+            <w:r>
+              <w:rPr>
+                <w:rFonts w:hint="default" w:ascii="Consolas" w:hAnsi="Consolas" w:eastAsia="Consolas" w:cs="Consolas"/>
+                <w:b w:val="0"/>
+                <w:bCs w:val="0"/>
+                <w:color w:val="008000"/>
+                <w:kern w:val="0"/>
+                <w:sz w:val="21"/>
+                <w:szCs w:val="21"/>
+                <w:shd w:val="clear" w:fill="FFFFFF"/>
+                <w:lang w:val="en-US" w:eastAsia="zh-CN" w:bidi="ar"/>
+              </w:rPr>
+              <w:t># Переконайся, що voting_clf вже навчений</w:t>
+            </w:r>
+          </w:p>
+          <w:p>
+            <w:pPr>
+              <w:keepNext w:val="0"/>
+              <w:keepLines w:val="0"/>
+              <w:widowControl/>
+              <w:suppressLineNumbers w:val="0"/>
+              <w:jc w:val="left"/>
+            </w:pPr>
+          </w:p>
+          <w:p>
+            <w:pPr>
+              <w:keepNext w:val="0"/>
+              <w:keepLines w:val="0"/>
+              <w:widowControl/>
+              <w:suppressLineNumbers w:val="0"/>
+              <w:shd w:val="clear" w:fill="FFFFFF"/>
+              <w:spacing w:line="285" w:lineRule="atLeast"/>
+              <w:jc w:val="left"/>
+              <w:rPr>
+                <w:rFonts w:hint="default" w:ascii="Consolas" w:hAnsi="Consolas" w:eastAsia="Consolas" w:cs="Consolas"/>
+                <w:b w:val="0"/>
+                <w:bCs w:val="0"/>
+                <w:color w:val="000000"/>
+                <w:sz w:val="21"/>
+                <w:szCs w:val="21"/>
+              </w:rPr>
+            </w:pPr>
+            <w:r>
+              <w:rPr>
+                <w:rFonts w:hint="default" w:ascii="Consolas" w:hAnsi="Consolas" w:eastAsia="Consolas" w:cs="Consolas"/>
+                <w:b w:val="0"/>
+                <w:bCs w:val="0"/>
+                <w:color w:val="008000"/>
+                <w:kern w:val="0"/>
+                <w:sz w:val="21"/>
+                <w:szCs w:val="21"/>
+                <w:shd w:val="clear" w:fill="FFFFFF"/>
+                <w:lang w:val="en-US" w:eastAsia="zh-CN" w:bidi="ar"/>
+              </w:rPr>
+              <w:t># Візуалізуємо зображення та їх передбачення</w:t>
+            </w:r>
+          </w:p>
+          <w:p>
+            <w:pPr>
+              <w:keepNext w:val="0"/>
+              <w:keepLines w:val="0"/>
+              <w:widowControl/>
+              <w:suppressLineNumbers w:val="0"/>
+              <w:shd w:val="clear" w:fill="FFFFFF"/>
+              <w:spacing w:line="285" w:lineRule="atLeast"/>
+              <w:jc w:val="left"/>
+              <w:rPr>
+                <w:rFonts w:hint="default" w:ascii="Consolas" w:hAnsi="Consolas" w:eastAsia="Consolas" w:cs="Consolas"/>
+                <w:b w:val="0"/>
+                <w:bCs w:val="0"/>
+                <w:color w:val="000000"/>
+                <w:sz w:val="21"/>
+                <w:szCs w:val="21"/>
+              </w:rPr>
+            </w:pPr>
+            <w:r>
+              <w:rPr>
+                <w:rFonts w:hint="default" w:ascii="Consolas" w:hAnsi="Consolas" w:eastAsia="Consolas" w:cs="Consolas"/>
+                <w:b w:val="0"/>
+                <w:bCs w:val="0"/>
+                <w:color w:val="000000"/>
+                <w:kern w:val="0"/>
+                <w:sz w:val="21"/>
+                <w:szCs w:val="21"/>
+                <w:shd w:val="clear" w:fill="FFFFFF"/>
+                <w:lang w:val="en-US" w:eastAsia="zh-CN" w:bidi="ar"/>
+              </w:rPr>
+              <w:t>fig, axes = plt.subplots(</w:t>
+            </w:r>
+            <w:r>
+              <w:rPr>
+                <w:rFonts w:hint="default" w:ascii="Consolas" w:hAnsi="Consolas" w:eastAsia="Consolas" w:cs="Consolas"/>
+                <w:b w:val="0"/>
+                <w:bCs w:val="0"/>
+                <w:color w:val="098658"/>
+                <w:kern w:val="0"/>
+                <w:sz w:val="21"/>
+                <w:szCs w:val="21"/>
+                <w:shd w:val="clear" w:fill="FFFFFF"/>
+                <w:lang w:val="en-US" w:eastAsia="zh-CN" w:bidi="ar"/>
+              </w:rPr>
+              <w:t>1</w:t>
+            </w:r>
+            <w:r>
+              <w:rPr>
+                <w:rFonts w:hint="default" w:ascii="Consolas" w:hAnsi="Consolas" w:eastAsia="Consolas" w:cs="Consolas"/>
+                <w:b w:val="0"/>
+                <w:bCs w:val="0"/>
+                <w:color w:val="000000"/>
+                <w:kern w:val="0"/>
+                <w:sz w:val="21"/>
+                <w:szCs w:val="21"/>
+                <w:shd w:val="clear" w:fill="FFFFFF"/>
+                <w:lang w:val="en-US" w:eastAsia="zh-CN" w:bidi="ar"/>
+              </w:rPr>
+              <w:t xml:space="preserve">, </w:t>
+            </w:r>
+            <w:r>
+              <w:rPr>
+                <w:rFonts w:hint="default" w:ascii="Consolas" w:hAnsi="Consolas" w:eastAsia="Consolas" w:cs="Consolas"/>
+                <w:b w:val="0"/>
+                <w:bCs w:val="0"/>
+                <w:color w:val="098658"/>
+                <w:kern w:val="0"/>
+                <w:sz w:val="21"/>
+                <w:szCs w:val="21"/>
+                <w:shd w:val="clear" w:fill="FFFFFF"/>
+                <w:lang w:val="en-US" w:eastAsia="zh-CN" w:bidi="ar"/>
+              </w:rPr>
+              <w:t>3</w:t>
+            </w:r>
+            <w:r>
+              <w:rPr>
+                <w:rFonts w:hint="default" w:ascii="Consolas" w:hAnsi="Consolas" w:eastAsia="Consolas" w:cs="Consolas"/>
+                <w:b w:val="0"/>
+                <w:bCs w:val="0"/>
+                <w:color w:val="000000"/>
+                <w:kern w:val="0"/>
+                <w:sz w:val="21"/>
+                <w:szCs w:val="21"/>
+                <w:shd w:val="clear" w:fill="FFFFFF"/>
+                <w:lang w:val="en-US" w:eastAsia="zh-CN" w:bidi="ar"/>
+              </w:rPr>
+              <w:t>, figsize=(</w:t>
+            </w:r>
+            <w:r>
+              <w:rPr>
+                <w:rFonts w:hint="default" w:ascii="Consolas" w:hAnsi="Consolas" w:eastAsia="Consolas" w:cs="Consolas"/>
+                <w:b w:val="0"/>
+                <w:bCs w:val="0"/>
+                <w:color w:val="098658"/>
+                <w:kern w:val="0"/>
+                <w:sz w:val="21"/>
+                <w:szCs w:val="21"/>
+                <w:shd w:val="clear" w:fill="FFFFFF"/>
+                <w:lang w:val="en-US" w:eastAsia="zh-CN" w:bidi="ar"/>
+              </w:rPr>
+              <w:t>10</w:t>
+            </w:r>
+            <w:r>
+              <w:rPr>
+                <w:rFonts w:hint="default" w:ascii="Consolas" w:hAnsi="Consolas" w:eastAsia="Consolas" w:cs="Consolas"/>
+                <w:b w:val="0"/>
+                <w:bCs w:val="0"/>
+                <w:color w:val="000000"/>
+                <w:kern w:val="0"/>
+                <w:sz w:val="21"/>
+                <w:szCs w:val="21"/>
+                <w:shd w:val="clear" w:fill="FFFFFF"/>
+                <w:lang w:val="en-US" w:eastAsia="zh-CN" w:bidi="ar"/>
+              </w:rPr>
+              <w:t xml:space="preserve">, </w:t>
+            </w:r>
+            <w:r>
+              <w:rPr>
+                <w:rFonts w:hint="default" w:ascii="Consolas" w:hAnsi="Consolas" w:eastAsia="Consolas" w:cs="Consolas"/>
+                <w:b w:val="0"/>
+                <w:bCs w:val="0"/>
+                <w:color w:val="098658"/>
+                <w:kern w:val="0"/>
+                <w:sz w:val="21"/>
+                <w:szCs w:val="21"/>
+                <w:shd w:val="clear" w:fill="FFFFFF"/>
+                <w:lang w:val="en-US" w:eastAsia="zh-CN" w:bidi="ar"/>
+              </w:rPr>
+              <w:t>3</w:t>
+            </w:r>
+            <w:r>
+              <w:rPr>
+                <w:rFonts w:hint="default" w:ascii="Consolas" w:hAnsi="Consolas" w:eastAsia="Consolas" w:cs="Consolas"/>
+                <w:b w:val="0"/>
+                <w:bCs w:val="0"/>
+                <w:color w:val="000000"/>
+                <w:kern w:val="0"/>
+                <w:sz w:val="21"/>
+                <w:szCs w:val="21"/>
+                <w:shd w:val="clear" w:fill="FFFFFF"/>
+                <w:lang w:val="en-US" w:eastAsia="zh-CN" w:bidi="ar"/>
+              </w:rPr>
+              <w:t>))</w:t>
+            </w:r>
+          </w:p>
+          <w:p>
+            <w:pPr>
+              <w:keepNext w:val="0"/>
+              <w:keepLines w:val="0"/>
+              <w:widowControl/>
+              <w:suppressLineNumbers w:val="0"/>
+              <w:jc w:val="left"/>
+            </w:pPr>
+          </w:p>
+          <w:p>
+            <w:pPr>
+              <w:keepNext w:val="0"/>
+              <w:keepLines w:val="0"/>
+              <w:widowControl/>
+              <w:suppressLineNumbers w:val="0"/>
+              <w:shd w:val="clear" w:fill="FFFFFF"/>
+              <w:spacing w:line="285" w:lineRule="atLeast"/>
+              <w:jc w:val="left"/>
+              <w:rPr>
+                <w:rFonts w:hint="default" w:ascii="Consolas" w:hAnsi="Consolas" w:eastAsia="Consolas" w:cs="Consolas"/>
+                <w:b w:val="0"/>
+                <w:bCs w:val="0"/>
+                <w:color w:val="000000"/>
+                <w:sz w:val="21"/>
+                <w:szCs w:val="21"/>
+              </w:rPr>
+            </w:pPr>
+            <w:r>
+              <w:rPr>
+                <w:rFonts w:hint="default" w:ascii="Consolas" w:hAnsi="Consolas" w:eastAsia="Consolas" w:cs="Consolas"/>
+                <w:b w:val="0"/>
+                <w:bCs w:val="0"/>
+                <w:color w:val="0000FF"/>
+                <w:kern w:val="0"/>
+                <w:sz w:val="21"/>
+                <w:szCs w:val="21"/>
+                <w:shd w:val="clear" w:fill="FFFFFF"/>
+                <w:lang w:val="en-US" w:eastAsia="zh-CN" w:bidi="ar"/>
+              </w:rPr>
+              <w:t>for</w:t>
+            </w:r>
+            <w:r>
+              <w:rPr>
+                <w:rFonts w:hint="default" w:ascii="Consolas" w:hAnsi="Consolas" w:eastAsia="Consolas" w:cs="Consolas"/>
+                <w:b w:val="0"/>
+                <w:bCs w:val="0"/>
+                <w:color w:val="000000"/>
+                <w:kern w:val="0"/>
+                <w:sz w:val="21"/>
+                <w:szCs w:val="21"/>
+                <w:shd w:val="clear" w:fill="FFFFFF"/>
+                <w:lang w:val="en-US" w:eastAsia="zh-CN" w:bidi="ar"/>
+              </w:rPr>
+              <w:t xml:space="preserve"> i, ax </w:t>
+            </w:r>
+            <w:r>
+              <w:rPr>
+                <w:rFonts w:hint="default" w:ascii="Consolas" w:hAnsi="Consolas" w:eastAsia="Consolas" w:cs="Consolas"/>
+                <w:b w:val="0"/>
+                <w:bCs w:val="0"/>
+                <w:color w:val="0000FF"/>
+                <w:kern w:val="0"/>
+                <w:sz w:val="21"/>
+                <w:szCs w:val="21"/>
+                <w:shd w:val="clear" w:fill="FFFFFF"/>
+                <w:lang w:val="en-US" w:eastAsia="zh-CN" w:bidi="ar"/>
+              </w:rPr>
+              <w:t>in</w:t>
+            </w:r>
+            <w:r>
+              <w:rPr>
+                <w:rFonts w:hint="default" w:ascii="Consolas" w:hAnsi="Consolas" w:eastAsia="Consolas" w:cs="Consolas"/>
+                <w:b w:val="0"/>
+                <w:bCs w:val="0"/>
+                <w:color w:val="000000"/>
+                <w:kern w:val="0"/>
+                <w:sz w:val="21"/>
+                <w:szCs w:val="21"/>
+                <w:shd w:val="clear" w:fill="FFFFFF"/>
+                <w:lang w:val="en-US" w:eastAsia="zh-CN" w:bidi="ar"/>
+              </w:rPr>
+              <w:t xml:space="preserve"> enumerate(axes):</w:t>
+            </w:r>
+          </w:p>
+          <w:p>
+            <w:pPr>
+              <w:keepNext w:val="0"/>
+              <w:keepLines w:val="0"/>
+              <w:widowControl/>
+              <w:suppressLineNumbers w:val="0"/>
+              <w:shd w:val="clear" w:fill="FFFFFF"/>
+              <w:spacing w:line="285" w:lineRule="atLeast"/>
+              <w:jc w:val="left"/>
+              <w:rPr>
+                <w:rFonts w:hint="default" w:ascii="Consolas" w:hAnsi="Consolas" w:eastAsia="Consolas" w:cs="Consolas"/>
+                <w:b w:val="0"/>
+                <w:bCs w:val="0"/>
+                <w:color w:val="000000"/>
+                <w:sz w:val="21"/>
+                <w:szCs w:val="21"/>
+              </w:rPr>
+            </w:pPr>
+            <w:r>
+              <w:rPr>
+                <w:rFonts w:hint="default" w:ascii="Consolas" w:hAnsi="Consolas" w:eastAsia="Consolas" w:cs="Consolas"/>
+                <w:b w:val="0"/>
+                <w:bCs w:val="0"/>
+                <w:color w:val="000000"/>
+                <w:kern w:val="0"/>
+                <w:sz w:val="21"/>
+                <w:szCs w:val="21"/>
+                <w:shd w:val="clear" w:fill="FFFFFF"/>
+                <w:lang w:val="en-US" w:eastAsia="zh-CN" w:bidi="ar"/>
+              </w:rPr>
+              <w:t>    ax.imshow(visuals[i], cmap=</w:t>
+            </w:r>
+            <w:r>
+              <w:rPr>
+                <w:rFonts w:hint="default" w:ascii="Consolas" w:hAnsi="Consolas" w:eastAsia="Consolas" w:cs="Consolas"/>
+                <w:b w:val="0"/>
+                <w:bCs w:val="0"/>
+                <w:color w:val="A31515"/>
+                <w:kern w:val="0"/>
+                <w:sz w:val="21"/>
+                <w:szCs w:val="21"/>
+                <w:shd w:val="clear" w:fill="FFFFFF"/>
+                <w:lang w:val="en-US" w:eastAsia="zh-CN" w:bidi="ar"/>
+              </w:rPr>
+              <w:t>"gray"</w:t>
+            </w:r>
+            <w:r>
+              <w:rPr>
+                <w:rFonts w:hint="default" w:ascii="Consolas" w:hAnsi="Consolas" w:eastAsia="Consolas" w:cs="Consolas"/>
+                <w:b w:val="0"/>
+                <w:bCs w:val="0"/>
+                <w:color w:val="000000"/>
+                <w:kern w:val="0"/>
+                <w:sz w:val="21"/>
+                <w:szCs w:val="21"/>
+                <w:shd w:val="clear" w:fill="FFFFFF"/>
+                <w:lang w:val="en-US" w:eastAsia="zh-CN" w:bidi="ar"/>
+              </w:rPr>
+              <w:t>)</w:t>
+            </w:r>
+          </w:p>
+          <w:p>
+            <w:pPr>
+              <w:keepNext w:val="0"/>
+              <w:keepLines w:val="0"/>
+              <w:widowControl/>
+              <w:suppressLineNumbers w:val="0"/>
+              <w:shd w:val="clear" w:fill="FFFFFF"/>
+              <w:spacing w:line="285" w:lineRule="atLeast"/>
+              <w:jc w:val="left"/>
+              <w:rPr>
+                <w:rFonts w:hint="default" w:ascii="Consolas" w:hAnsi="Consolas" w:eastAsia="Consolas" w:cs="Consolas"/>
+                <w:b w:val="0"/>
+                <w:bCs w:val="0"/>
+                <w:color w:val="000000"/>
+                <w:sz w:val="21"/>
+                <w:szCs w:val="21"/>
+              </w:rPr>
+            </w:pPr>
+            <w:r>
+              <w:rPr>
+                <w:rFonts w:hint="default" w:ascii="Consolas" w:hAnsi="Consolas" w:eastAsia="Consolas" w:cs="Consolas"/>
+                <w:b w:val="0"/>
+                <w:bCs w:val="0"/>
+                <w:color w:val="000000"/>
+                <w:kern w:val="0"/>
+                <w:sz w:val="21"/>
+                <w:szCs w:val="21"/>
+                <w:shd w:val="clear" w:fill="FFFFFF"/>
+                <w:lang w:val="en-US" w:eastAsia="zh-CN" w:bidi="ar"/>
+              </w:rPr>
+              <w:t>    ax.set_title(</w:t>
+            </w:r>
+            <w:r>
+              <w:rPr>
+                <w:rFonts w:hint="default" w:ascii="Consolas" w:hAnsi="Consolas" w:eastAsia="Consolas" w:cs="Consolas"/>
+                <w:b w:val="0"/>
+                <w:bCs w:val="0"/>
+                <w:color w:val="0000FF"/>
+                <w:kern w:val="0"/>
+                <w:sz w:val="21"/>
+                <w:szCs w:val="21"/>
+                <w:shd w:val="clear" w:fill="FFFFFF"/>
+                <w:lang w:val="en-US" w:eastAsia="zh-CN" w:bidi="ar"/>
+              </w:rPr>
+              <w:t>f</w:t>
+            </w:r>
+            <w:r>
+              <w:rPr>
+                <w:rFonts w:hint="default" w:ascii="Consolas" w:hAnsi="Consolas" w:eastAsia="Consolas" w:cs="Consolas"/>
+                <w:b w:val="0"/>
+                <w:bCs w:val="0"/>
+                <w:color w:val="A31515"/>
+                <w:kern w:val="0"/>
+                <w:sz w:val="21"/>
+                <w:szCs w:val="21"/>
+                <w:shd w:val="clear" w:fill="FFFFFF"/>
+                <w:lang w:val="en-US" w:eastAsia="zh-CN" w:bidi="ar"/>
+              </w:rPr>
+              <w:t xml:space="preserve">"Predicted: </w:t>
+            </w:r>
+            <w:r>
+              <w:rPr>
+                <w:rFonts w:hint="default" w:ascii="Consolas" w:hAnsi="Consolas" w:eastAsia="Consolas" w:cs="Consolas"/>
+                <w:b w:val="0"/>
+                <w:bCs w:val="0"/>
+                <w:color w:val="000000"/>
+                <w:kern w:val="0"/>
+                <w:sz w:val="21"/>
+                <w:szCs w:val="21"/>
+                <w:shd w:val="clear" w:fill="FFFFFF"/>
+                <w:lang w:val="en-US" w:eastAsia="zh-CN" w:bidi="ar"/>
+              </w:rPr>
+              <w:t>{predictions[i]}</w:t>
+            </w:r>
+            <w:r>
+              <w:rPr>
+                <w:rFonts w:hint="default" w:ascii="Consolas" w:hAnsi="Consolas" w:eastAsia="Consolas" w:cs="Consolas"/>
+                <w:b w:val="0"/>
+                <w:bCs w:val="0"/>
+                <w:color w:val="A31515"/>
+                <w:kern w:val="0"/>
+                <w:sz w:val="21"/>
+                <w:szCs w:val="21"/>
+                <w:shd w:val="clear" w:fill="FFFFFF"/>
+                <w:lang w:val="en-US" w:eastAsia="zh-CN" w:bidi="ar"/>
+              </w:rPr>
+              <w:t>"</w:t>
+            </w:r>
+            <w:r>
+              <w:rPr>
+                <w:rFonts w:hint="default" w:ascii="Consolas" w:hAnsi="Consolas" w:eastAsia="Consolas" w:cs="Consolas"/>
+                <w:b w:val="0"/>
+                <w:bCs w:val="0"/>
+                <w:color w:val="000000"/>
+                <w:kern w:val="0"/>
+                <w:sz w:val="21"/>
+                <w:szCs w:val="21"/>
+                <w:shd w:val="clear" w:fill="FFFFFF"/>
+                <w:lang w:val="en-US" w:eastAsia="zh-CN" w:bidi="ar"/>
+              </w:rPr>
+              <w:t>)</w:t>
+            </w:r>
+          </w:p>
+          <w:p>
+            <w:pPr>
+              <w:keepNext w:val="0"/>
+              <w:keepLines w:val="0"/>
+              <w:widowControl/>
+              <w:suppressLineNumbers w:val="0"/>
+              <w:shd w:val="clear" w:fill="FFFFFF"/>
+              <w:spacing w:line="285" w:lineRule="atLeast"/>
+              <w:jc w:val="left"/>
+              <w:rPr>
+                <w:rFonts w:hint="default" w:ascii="Consolas" w:hAnsi="Consolas" w:eastAsia="Consolas" w:cs="Consolas"/>
+                <w:b w:val="0"/>
+                <w:bCs w:val="0"/>
+                <w:color w:val="000000"/>
+                <w:sz w:val="21"/>
+                <w:szCs w:val="21"/>
+              </w:rPr>
+            </w:pPr>
+            <w:r>
+              <w:rPr>
+                <w:rFonts w:hint="default" w:ascii="Consolas" w:hAnsi="Consolas" w:eastAsia="Consolas" w:cs="Consolas"/>
+                <w:b w:val="0"/>
+                <w:bCs w:val="0"/>
+                <w:color w:val="000000"/>
+                <w:kern w:val="0"/>
+                <w:sz w:val="21"/>
+                <w:szCs w:val="21"/>
+                <w:shd w:val="clear" w:fill="FFFFFF"/>
+                <w:lang w:val="en-US" w:eastAsia="zh-CN" w:bidi="ar"/>
+              </w:rPr>
+              <w:t>    ax.axis(</w:t>
+            </w:r>
+            <w:r>
+              <w:rPr>
+                <w:rFonts w:hint="default" w:ascii="Consolas" w:hAnsi="Consolas" w:eastAsia="Consolas" w:cs="Consolas"/>
+                <w:b w:val="0"/>
+                <w:bCs w:val="0"/>
+                <w:color w:val="A31515"/>
+                <w:kern w:val="0"/>
+                <w:sz w:val="21"/>
+                <w:szCs w:val="21"/>
+                <w:shd w:val="clear" w:fill="FFFFFF"/>
+                <w:lang w:val="en-US" w:eastAsia="zh-CN" w:bidi="ar"/>
+              </w:rPr>
+              <w:t>"off"</w:t>
+            </w:r>
+            <w:r>
+              <w:rPr>
+                <w:rFonts w:hint="default" w:ascii="Consolas" w:hAnsi="Consolas" w:eastAsia="Consolas" w:cs="Consolas"/>
+                <w:b w:val="0"/>
+                <w:bCs w:val="0"/>
+                <w:color w:val="000000"/>
+                <w:kern w:val="0"/>
+                <w:sz w:val="21"/>
+                <w:szCs w:val="21"/>
+                <w:shd w:val="clear" w:fill="FFFFFF"/>
+                <w:lang w:val="en-US" w:eastAsia="zh-CN" w:bidi="ar"/>
+              </w:rPr>
+              <w:t>)</w:t>
+            </w:r>
+          </w:p>
+          <w:p>
+            <w:pPr>
+              <w:keepNext w:val="0"/>
+              <w:keepLines w:val="0"/>
+              <w:widowControl/>
+              <w:suppressLineNumbers w:val="0"/>
+              <w:jc w:val="left"/>
+            </w:pPr>
+          </w:p>
+          <w:p>
+            <w:pPr>
+              <w:keepNext w:val="0"/>
+              <w:keepLines w:val="0"/>
+              <w:widowControl/>
+              <w:suppressLineNumbers w:val="0"/>
+              <w:shd w:val="clear" w:fill="FFFFFF"/>
+              <w:spacing w:line="285" w:lineRule="atLeast"/>
+              <w:jc w:val="left"/>
+              <w:rPr>
+                <w:rFonts w:hint="default" w:ascii="Consolas" w:hAnsi="Consolas" w:eastAsia="Consolas" w:cs="Consolas"/>
+                <w:b w:val="0"/>
+                <w:bCs w:val="0"/>
+                <w:color w:val="000000"/>
+                <w:sz w:val="21"/>
+                <w:szCs w:val="21"/>
+              </w:rPr>
+            </w:pPr>
+            <w:r>
+              <w:rPr>
+                <w:rFonts w:hint="default" w:ascii="Consolas" w:hAnsi="Consolas" w:eastAsia="Consolas" w:cs="Consolas"/>
+                <w:b w:val="0"/>
+                <w:bCs w:val="0"/>
+                <w:color w:val="000000"/>
+                <w:kern w:val="0"/>
+                <w:sz w:val="21"/>
+                <w:szCs w:val="21"/>
+                <w:shd w:val="clear" w:fill="FFFFFF"/>
+                <w:lang w:val="en-US" w:eastAsia="zh-CN" w:bidi="ar"/>
+              </w:rPr>
+              <w:t>plt.show()</w:t>
+            </w:r>
+          </w:p>
+          <w:p>
+            <w:pPr>
+              <w:keepNext w:val="0"/>
+              <w:keepLines w:val="0"/>
+              <w:widowControl/>
+              <w:suppressLineNumbers w:val="0"/>
+              <w:shd w:val="clear" w:fill="FFFFFF"/>
+              <w:spacing w:line="285" w:lineRule="atLeast"/>
+              <w:jc w:val="left"/>
+            </w:pPr>
+          </w:p>
+        </w:tc>
+      </w:tr>
+      <w:tr>
+        <w:tblPrEx>
+          <w:tblBorders>
+            <w:top w:val="single" w:color="auto" w:sz="4" w:space="0"/>
+            <w:left w:val="single" w:color="auto" w:sz="4" w:space="0"/>
+            <w:bottom w:val="single" w:color="auto" w:sz="4" w:space="0"/>
+            <w:right w:val="single" w:color="auto" w:sz="4" w:space="0"/>
+            <w:insideH w:val="single" w:color="auto" w:sz="4" w:space="0"/>
+            <w:insideV w:val="single" w:color="auto" w:sz="4" w:space="0"/>
+          </w:tblBorders>
+          <w:tblCellMar>
+            <w:left w:w="108" w:type="dxa"/>
+            <w:right w:w="108" w:type="dxa"/>
+          </w:tblCellMar>
+        </w:tblPrEx>
+        <w:tc>
+          <w:tcPr>
+            <w:tcW w:w="9571" w:type="dxa"/>
+            <w:shd w:val="clear"/>
+            <w:vAlign w:val="top"/>
+          </w:tcPr>
+          <w:p>
+            <w:pPr>
+              <w:keepNext w:val="0"/>
+              <w:keepLines w:val="0"/>
+              <w:widowControl/>
+              <w:suppressLineNumbers w:val="0"/>
+              <w:shd w:val="clear" w:fill="FFFFFF"/>
+              <w:spacing w:line="285" w:lineRule="atLeast"/>
+              <w:jc w:val="left"/>
+            </w:pPr>
+            <w:r>
+              <w:drawing>
+                <wp:inline distT="0" distB="0" distL="114300" distR="114300">
+                  <wp:extent cx="5936615" cy="2018665"/>
+                  <wp:effectExtent l="0" t="0" r="6985" b="635"/>
+                  <wp:docPr id="6" name="Picture 6"/>
+                  <wp:cNvGraphicFramePr>
+                    <a:graphicFrameLocks xmlns:a="http://schemas.openxmlformats.org/drawingml/2006/main" noChangeAspect="1"/>
+                  </wp:cNvGraphicFramePr>
+                  <a:graphic xmlns:a="http://schemas.openxmlformats.org/drawingml/2006/main">
+                    <a:graphicData uri="http://schemas.openxmlformats.org/drawingml/2006/picture">
+                      <pic:pic xmlns:pic="http://schemas.openxmlformats.org/drawingml/2006/picture">
+                        <pic:nvPicPr>
+                          <pic:cNvPr id="6" name="Picture 6"/>
+                          <pic:cNvPicPr>
+                            <a:picLocks noChangeAspect="1"/>
+                          </pic:cNvPicPr>
+                        </pic:nvPicPr>
+                        <pic:blipFill>
+                          <a:blip r:embed="rId11"/>
+                          <a:stretch>
+                            <a:fillRect/>
+                          </a:stretch>
+                        </pic:blipFill>
+                        <pic:spPr>
+                          <a:xfrm>
+                            <a:off x="0" y="0"/>
+                            <a:ext cx="5936615" cy="2018665"/>
+                          </a:xfrm>
+                          <a:prstGeom prst="rect">
+                            <a:avLst/>
+                          </a:prstGeom>
+                          <a:noFill/>
+                          <a:ln>
+                            <a:noFill/>
+                          </a:ln>
+                        </pic:spPr>
+                      </pic:pic>
+                    </a:graphicData>
+                  </a:graphic>
+                </wp:inline>
+              </w:drawing>
+            </w:r>
+            <w:bookmarkStart w:id="1" w:name="_GoBack"/>
+            <w:bookmarkEnd w:id="1"/>
           </w:p>
         </w:tc>
       </w:tr>

</xml_diff>